<commit_message>
fix fig + tables
</commit_message>
<xml_diff>
--- a/docs/rticles.docx
+++ b/docs/rticles.docx
@@ -62,18 +62,6 @@
       </w:r>
       <w:r>
         <w:t xml:space="preserve">use</w:t>
-      </w:r>
-      <w:r>
-        <w:t xml:space="preserve"> </w:t>
-      </w:r>
-      <w:r>
-        <w:t xml:space="preserve">and</w:t>
-      </w:r>
-      <w:r>
-        <w:t xml:space="preserve"> </w:t>
-      </w:r>
-      <w:r>
-        <w:t xml:space="preserve">transpiration</w:t>
       </w:r>
       <w:r>
         <w:t xml:space="preserve"> </w:t>
@@ -1704,7 +1692,7 @@
           <w:rPr>
             <w:rStyle w:val="Hipervnculo"/>
           </w:rPr>
-          <w:t xml:space="preserve">2019</w:t>
+          <w:t xml:space="preserve">2020</w:t>
         </w:r>
       </w:hyperlink>
       <w:r>
@@ -2284,7 +2272,7 @@
         <w:pStyle w:val="Bibliografa"/>
       </w:pPr>
       <w:r>
-        <w:t xml:space="preserve">R Core Team. (2019).</w:t>
+        <w:t xml:space="preserve">R Core Team. (2020).</w:t>
       </w:r>
       <w:r>
         <w:t xml:space="preserve"> </w:t>
@@ -3999,6 +3987,2748 @@
     </w:tbl>
     <w:p>
       <w:pPr>
+        <w:pStyle w:val="TableCaption"/>
+      </w:pPr>
+      <w:r>
+        <w:t xml:space="preserve">Summary descriptives table by groups of `treat’</w:t>
+      </w:r>
+    </w:p>
+    <w:tbl xmlns:w="http://schemas.openxmlformats.org/wordprocessingml/2006/main" xmlns:r="http://schemas.openxmlformats.org/officeDocument/2006/relationships" xmlns:w14="http://schemas.microsoft.com/office/word/2010/wordml" xmlns:wp="http://schemas.openxmlformats.org/drawingml/2006/wordprocessingDrawing" xmlns:a="http://schemas.openxmlformats.org/drawingml/2006/main" xmlns:pic="http://schemas.openxmlformats.org/drawingml/2006/picture">
+      <w:tblPr>
+        <w:tblLayout w:type="fixed"/>
+        <w:jc w:val="center"/>
+      </w:tblPr>
+      <w:tblGrid>
+        <w:gridCol w:w="1255"/>
+        <w:gridCol w:w="1597"/>
+        <w:gridCol w:w="1658"/>
+        <w:gridCol w:w="1273"/>
+      </w:tblGrid>
+      <w:tr>
+        <w:trPr>
+          <w:cantSplit/>
+          <w:trHeight w:val="330" w:hRule="auto"/>
+          <w:tblHeader/>
+        </w:trPr>
+        <w:tc>
+          <w:tcPr>
+            <w:tcBorders>
+              <w:top w:val="single" w:sz="16" w:space="0" w:color="000000"/>
+            </w:tcBorders>
+            <w:shd w:val="clear" w:color="auto" w:fill="FFFFFF"/>
+            <w:tcMar>
+              <w:top w:w="0" w:type="dxa"/>
+              <w:bottom w:w="0" w:type="dxa"/>
+              <w:left w:w="0" w:type="dxa"/>
+              <w:right w:w="0" w:type="dxa"/>
+            </w:tcMar>
+            <w:vAlign w:val="center"/>
+          </w:tcPr>
+          <w:p>
+            <w:pPr>
+              <w:jc w:val="center"/>
+              <w:spacing w:after="0" w:before="0"/>
+              <w:ind w:firstLine="0" w:left="0" w:right="0"/>
+            </w:pPr>
+            <w:r xmlns:w="http://schemas.openxmlformats.org/wordprocessingml/2006/main" xmlns:wp="http://schemas.openxmlformats.org/drawingml/2006/wordprocessingDrawing" xmlns:r="http://schemas.openxmlformats.org/officeDocument/2006/relationships" xmlns:w14="http://schemas.microsoft.com/office/word/2010/wordml">
+              <w:rPr>
+                <w:rFonts w:ascii="Arial" w:hAnsi="Arial" w:eastAsia="Arial" w:cs="Arial"/>
+                <w:b/>
+                <w:sz w:val="20"/>
+                <w:szCs w:val="20"/>
+                <w:color w:val="000000"/>
+              </w:rPr>
+              <w:t xml:space="preserve"/>
+            </w:r>
+          </w:p>
+        </w:tc>
+        <w:tc>
+          <w:tcPr>
+            <w:tcBorders>
+              <w:top w:val="single" w:sz="16" w:space="0" w:color="000000"/>
+            </w:tcBorders>
+            <w:shd w:val="clear" w:color="auto" w:fill="FFFFFF"/>
+            <w:tcMar>
+              <w:top w:w="0" w:type="dxa"/>
+              <w:bottom w:w="0" w:type="dxa"/>
+              <w:left w:w="0" w:type="dxa"/>
+              <w:right w:w="0" w:type="dxa"/>
+            </w:tcMar>
+            <w:vAlign w:val="center"/>
+          </w:tcPr>
+          <w:p>
+            <w:pPr>
+              <w:jc w:val="center"/>
+              <w:spacing w:after="0" w:before="0"/>
+              <w:ind w:firstLine="0" w:left="0" w:right="0"/>
+            </w:pPr>
+            <w:r xmlns:w="http://schemas.openxmlformats.org/wordprocessingml/2006/main" xmlns:wp="http://schemas.openxmlformats.org/drawingml/2006/wordprocessingDrawing" xmlns:r="http://schemas.openxmlformats.org/officeDocument/2006/relationships" xmlns:w14="http://schemas.microsoft.com/office/word/2010/wordml">
+              <w:rPr>
+                <w:rFonts w:ascii="Arial" w:hAnsi="Arial" w:eastAsia="Arial" w:cs="Arial"/>
+                <w:b/>
+                <w:sz w:val="20"/>
+                <w:szCs w:val="20"/>
+                <w:color w:val="000000"/>
+              </w:rPr>
+              <w:t xml:space="preserve">     WD     </w:t>
+            </w:r>
+          </w:p>
+        </w:tc>
+        <w:tc>
+          <w:tcPr>
+            <w:tcBorders>
+              <w:top w:val="single" w:sz="16" w:space="0" w:color="000000"/>
+            </w:tcBorders>
+            <w:shd w:val="clear" w:color="auto" w:fill="FFFFFF"/>
+            <w:tcMar>
+              <w:top w:w="0" w:type="dxa"/>
+              <w:bottom w:w="0" w:type="dxa"/>
+              <w:left w:w="0" w:type="dxa"/>
+              <w:right w:w="0" w:type="dxa"/>
+            </w:tcMar>
+            <w:vAlign w:val="center"/>
+          </w:tcPr>
+          <w:p>
+            <w:pPr>
+              <w:jc w:val="center"/>
+              <w:spacing w:after="0" w:before="0"/>
+              <w:ind w:firstLine="0" w:left="0" w:right="0"/>
+            </w:pPr>
+            <w:r xmlns:w="http://schemas.openxmlformats.org/wordprocessingml/2006/main" xmlns:wp="http://schemas.openxmlformats.org/drawingml/2006/wordprocessingDrawing" xmlns:r="http://schemas.openxmlformats.org/officeDocument/2006/relationships" xmlns:w14="http://schemas.microsoft.com/office/word/2010/wordml">
+              <w:rPr>
+                <w:rFonts w:ascii="Arial" w:hAnsi="Arial" w:eastAsia="Arial" w:cs="Arial"/>
+                <w:b/>
+                <w:sz w:val="20"/>
+                <w:szCs w:val="20"/>
+                <w:color w:val="000000"/>
+              </w:rPr>
+              <w:t xml:space="preserve">     WW     </w:t>
+            </w:r>
+          </w:p>
+        </w:tc>
+        <w:tc>
+          <w:tcPr>
+            <w:tcBorders>
+              <w:top w:val="single" w:sz="16" w:space="0" w:color="000000"/>
+            </w:tcBorders>
+            <w:shd w:val="clear" w:color="auto" w:fill="FFFFFF"/>
+            <w:tcMar>
+              <w:top w:w="0" w:type="dxa"/>
+              <w:bottom w:w="0" w:type="dxa"/>
+              <w:left w:w="0" w:type="dxa"/>
+              <w:right w:w="0" w:type="dxa"/>
+            </w:tcMar>
+            <w:vAlign w:val="center"/>
+          </w:tcPr>
+          <w:p>
+            <w:pPr>
+              <w:jc w:val="center"/>
+              <w:spacing w:after="0" w:before="0"/>
+              <w:ind w:firstLine="0" w:left="0" w:right="0"/>
+            </w:pPr>
+            <w:r xmlns:w="http://schemas.openxmlformats.org/wordprocessingml/2006/main" xmlns:wp="http://schemas.openxmlformats.org/drawingml/2006/wordprocessingDrawing" xmlns:r="http://schemas.openxmlformats.org/officeDocument/2006/relationships" xmlns:w14="http://schemas.microsoft.com/office/word/2010/wordml">
+              <w:rPr>
+                <w:rFonts w:ascii="Arial" w:hAnsi="Arial" w:eastAsia="Arial" w:cs="Arial"/>
+                <w:b/>
+                <w:sz w:val="20"/>
+                <w:szCs w:val="20"/>
+                <w:color w:val="000000"/>
+              </w:rPr>
+              <w:t xml:space="preserve">p.overall</w:t>
+            </w:r>
+          </w:p>
+        </w:tc>
+      </w:tr>
+      <w:tr>
+        <w:trPr>
+          <w:cantSplit/>
+          <w:trHeight w:val="284" w:hRule="auto"/>
+          <w:tblHeader/>
+        </w:trPr>
+        <w:tc>
+          <w:tcPr>
+            <w:tcBorders>
+              <w:bottom w:val="single" w:sz="16" w:space="0" w:color="000000"/>
+            </w:tcBorders>
+            <w:shd w:val="clear" w:color="auto" w:fill="FFFFFF"/>
+            <w:tcMar>
+              <w:top w:w="0" w:type="dxa"/>
+              <w:bottom w:w="0" w:type="dxa"/>
+              <w:left w:w="0" w:type="dxa"/>
+              <w:right w:w="0" w:type="dxa"/>
+            </w:tcMar>
+            <w:vAlign w:val="center"/>
+          </w:tcPr>
+          <w:p>
+            <w:pPr>
+              <w:jc w:val="center"/>
+              <w:spacing w:after="0" w:before="0"/>
+              <w:ind w:firstLine="0" w:left="0" w:right="0"/>
+            </w:pPr>
+            <w:r xmlns:w="http://schemas.openxmlformats.org/wordprocessingml/2006/main" xmlns:wp="http://schemas.openxmlformats.org/drawingml/2006/wordprocessingDrawing" xmlns:r="http://schemas.openxmlformats.org/officeDocument/2006/relationships" xmlns:w14="http://schemas.microsoft.com/office/word/2010/wordml">
+              <w:rPr>
+                <w:rFonts w:ascii="Arial" w:hAnsi="Arial" w:eastAsia="Arial" w:cs="Arial"/>
+                <w:b/>
+                <w:i/>
+                <w:sz w:val="20"/>
+                <w:szCs w:val="20"/>
+                <w:color w:val="000000"/>
+              </w:rPr>
+              <w:t xml:space="preserve"/>
+            </w:r>
+          </w:p>
+        </w:tc>
+        <w:tc>
+          <w:tcPr>
+            <w:tcBorders>
+              <w:bottom w:val="single" w:sz="16" w:space="0" w:color="000000"/>
+            </w:tcBorders>
+            <w:shd w:val="clear" w:color="auto" w:fill="FFFFFF"/>
+            <w:tcMar>
+              <w:top w:w="0" w:type="dxa"/>
+              <w:bottom w:w="0" w:type="dxa"/>
+              <w:left w:w="0" w:type="dxa"/>
+              <w:right w:w="0" w:type="dxa"/>
+            </w:tcMar>
+            <w:vAlign w:val="center"/>
+          </w:tcPr>
+          <w:p>
+            <w:pPr>
+              <w:jc w:val="center"/>
+              <w:spacing w:after="0" w:before="0"/>
+              <w:ind w:firstLine="0" w:left="0" w:right="0"/>
+            </w:pPr>
+            <w:r xmlns:w="http://schemas.openxmlformats.org/wordprocessingml/2006/main" xmlns:wp="http://schemas.openxmlformats.org/drawingml/2006/wordprocessingDrawing" xmlns:r="http://schemas.openxmlformats.org/officeDocument/2006/relationships" xmlns:w14="http://schemas.microsoft.com/office/word/2010/wordml">
+              <w:rPr>
+                <w:rFonts w:ascii="Arial" w:hAnsi="Arial" w:eastAsia="Arial" w:cs="Arial"/>
+                <w:b/>
+                <w:i/>
+                <w:sz w:val="20"/>
+                <w:szCs w:val="20"/>
+                <w:color w:val="000000"/>
+              </w:rPr>
+              <w:t xml:space="preserve">    N=75    </w:t>
+            </w:r>
+          </w:p>
+        </w:tc>
+        <w:tc>
+          <w:tcPr>
+            <w:tcBorders>
+              <w:bottom w:val="single" w:sz="16" w:space="0" w:color="000000"/>
+            </w:tcBorders>
+            <w:shd w:val="clear" w:color="auto" w:fill="FFFFFF"/>
+            <w:tcMar>
+              <w:top w:w="0" w:type="dxa"/>
+              <w:bottom w:w="0" w:type="dxa"/>
+              <w:left w:w="0" w:type="dxa"/>
+              <w:right w:w="0" w:type="dxa"/>
+            </w:tcMar>
+            <w:vAlign w:val="center"/>
+          </w:tcPr>
+          <w:p>
+            <w:pPr>
+              <w:jc w:val="center"/>
+              <w:spacing w:after="0" w:before="0"/>
+              <w:ind w:firstLine="0" w:left="0" w:right="0"/>
+            </w:pPr>
+            <w:r xmlns:w="http://schemas.openxmlformats.org/wordprocessingml/2006/main" xmlns:wp="http://schemas.openxmlformats.org/drawingml/2006/wordprocessingDrawing" xmlns:r="http://schemas.openxmlformats.org/officeDocument/2006/relationships" xmlns:w14="http://schemas.microsoft.com/office/word/2010/wordml">
+              <w:rPr>
+                <w:rFonts w:ascii="Arial" w:hAnsi="Arial" w:eastAsia="Arial" w:cs="Arial"/>
+                <w:b/>
+                <w:i/>
+                <w:sz w:val="20"/>
+                <w:szCs w:val="20"/>
+                <w:color w:val="000000"/>
+              </w:rPr>
+              <w:t xml:space="preserve">    N=75    </w:t>
+            </w:r>
+          </w:p>
+        </w:tc>
+        <w:tc>
+          <w:tcPr>
+            <w:tcBorders>
+              <w:bottom w:val="single" w:sz="16" w:space="0" w:color="000000"/>
+            </w:tcBorders>
+            <w:shd w:val="clear" w:color="auto" w:fill="FFFFFF"/>
+            <w:tcMar>
+              <w:top w:w="0" w:type="dxa"/>
+              <w:bottom w:w="0" w:type="dxa"/>
+              <w:left w:w="0" w:type="dxa"/>
+              <w:right w:w="0" w:type="dxa"/>
+            </w:tcMar>
+            <w:vAlign w:val="center"/>
+          </w:tcPr>
+          <w:p>
+            <w:pPr>
+              <w:jc w:val="center"/>
+              <w:spacing w:after="0" w:before="0"/>
+              <w:ind w:firstLine="0" w:left="0" w:right="0"/>
+            </w:pPr>
+            <w:r xmlns:w="http://schemas.openxmlformats.org/wordprocessingml/2006/main" xmlns:wp="http://schemas.openxmlformats.org/drawingml/2006/wordprocessingDrawing" xmlns:r="http://schemas.openxmlformats.org/officeDocument/2006/relationships" xmlns:w14="http://schemas.microsoft.com/office/word/2010/wordml">
+              <w:rPr>
+                <w:rFonts w:ascii="Arial" w:hAnsi="Arial" w:eastAsia="Arial" w:cs="Arial"/>
+                <w:b/>
+                <w:i/>
+                <w:sz w:val="20"/>
+                <w:szCs w:val="20"/>
+                <w:color w:val="000000"/>
+              </w:rPr>
+              <w:t xml:space="preserve">         </w:t>
+            </w:r>
+          </w:p>
+        </w:tc>
+      </w:tr>
+      <w:tr>
+        <w:trPr>
+          <w:cantSplit/>
+          <w:trHeight w:val="456" w:hRule="auto"/>
+        </w:trPr>
+        <w:tc>
+          <w:tcPr>
+            <w:tcBorders/>
+            <w:shd w:val="clear" w:color="auto" w:fill="FFFFFF"/>
+            <w:tcMar>
+              <w:top w:w="0" w:type="dxa"/>
+              <w:bottom w:w="0" w:type="dxa"/>
+              <w:left w:w="0" w:type="dxa"/>
+              <w:right w:w="0" w:type="dxa"/>
+            </w:tcMar>
+            <w:vAlign w:val="center"/>
+          </w:tcPr>
+          <w:p>
+            <w:pPr>
+              <w:jc w:val="left"/>
+              <w:spacing w:after="40" w:before="40"/>
+              <w:ind w:firstLine="0" w:left="100" w:right="100"/>
+            </w:pPr>
+            <w:r xmlns:w="http://schemas.openxmlformats.org/wordprocessingml/2006/main" xmlns:wp="http://schemas.openxmlformats.org/drawingml/2006/wordprocessingDrawing" xmlns:r="http://schemas.openxmlformats.org/officeDocument/2006/relationships" xmlns:w14="http://schemas.microsoft.com/office/word/2010/wordml">
+              <w:rPr>
+                <w:rFonts w:ascii="Arial" w:hAnsi="Arial" w:eastAsia="Arial" w:cs="Arial"/>
+                <w:sz w:val="22"/>
+                <w:szCs w:val="22"/>
+                <w:color w:val="111111"/>
+              </w:rPr>
+              <w:t xml:space="preserve">spad_29</w:t>
+            </w:r>
+          </w:p>
+        </w:tc>
+        <w:tc>
+          <w:tcPr>
+            <w:tcBorders/>
+            <w:shd w:val="clear" w:color="auto" w:fill="FFFFFF"/>
+            <w:tcMar>
+              <w:top w:w="0" w:type="dxa"/>
+              <w:bottom w:w="0" w:type="dxa"/>
+              <w:left w:w="0" w:type="dxa"/>
+              <w:right w:w="0" w:type="dxa"/>
+            </w:tcMar>
+            <w:vAlign w:val="center"/>
+          </w:tcPr>
+          <w:p>
+            <w:pPr>
+              <w:jc w:val="center"/>
+              <w:spacing w:after="40" w:before="40"/>
+              <w:ind w:firstLine="0" w:left="100" w:right="100"/>
+            </w:pPr>
+            <w:r xmlns:w="http://schemas.openxmlformats.org/wordprocessingml/2006/main" xmlns:wp="http://schemas.openxmlformats.org/drawingml/2006/wordprocessingDrawing" xmlns:r="http://schemas.openxmlformats.org/officeDocument/2006/relationships" xmlns:w14="http://schemas.microsoft.com/office/word/2010/wordml">
+              <w:rPr>
+                <w:rFonts w:ascii="Arial" w:hAnsi="Arial" w:eastAsia="Arial" w:cs="Arial"/>
+                <w:sz w:val="22"/>
+                <w:szCs w:val="22"/>
+                <w:color w:val="111111"/>
+              </w:rPr>
+              <w:t xml:space="preserve">56.1 (4.92) </w:t>
+            </w:r>
+          </w:p>
+        </w:tc>
+        <w:tc>
+          <w:tcPr>
+            <w:tcBorders/>
+            <w:shd w:val="clear" w:color="auto" w:fill="FFFFFF"/>
+            <w:tcMar>
+              <w:top w:w="0" w:type="dxa"/>
+              <w:bottom w:w="0" w:type="dxa"/>
+              <w:left w:w="0" w:type="dxa"/>
+              <w:right w:w="0" w:type="dxa"/>
+            </w:tcMar>
+            <w:vAlign w:val="center"/>
+          </w:tcPr>
+          <w:p>
+            <w:pPr>
+              <w:jc w:val="center"/>
+              <w:spacing w:after="40" w:before="40"/>
+              <w:ind w:firstLine="0" w:left="100" w:right="100"/>
+            </w:pPr>
+            <w:r xmlns:w="http://schemas.openxmlformats.org/wordprocessingml/2006/main" xmlns:wp="http://schemas.openxmlformats.org/drawingml/2006/wordprocessingDrawing" xmlns:r="http://schemas.openxmlformats.org/officeDocument/2006/relationships" xmlns:w14="http://schemas.microsoft.com/office/word/2010/wordml">
+              <w:rPr>
+                <w:rFonts w:ascii="Arial" w:hAnsi="Arial" w:eastAsia="Arial" w:cs="Arial"/>
+                <w:sz w:val="22"/>
+                <w:szCs w:val="22"/>
+                <w:color w:val="111111"/>
+              </w:rPr>
+              <w:t xml:space="preserve">56.7 (4.98) </w:t>
+            </w:r>
+          </w:p>
+        </w:tc>
+        <w:tc>
+          <w:tcPr>
+            <w:tcBorders/>
+            <w:shd w:val="clear" w:color="auto" w:fill="FFFFFF"/>
+            <w:tcMar>
+              <w:top w:w="0" w:type="dxa"/>
+              <w:bottom w:w="0" w:type="dxa"/>
+              <w:left w:w="0" w:type="dxa"/>
+              <w:right w:w="0" w:type="dxa"/>
+            </w:tcMar>
+            <w:vAlign w:val="center"/>
+          </w:tcPr>
+          <w:p>
+            <w:pPr>
+              <w:jc w:val="center"/>
+              <w:spacing w:after="40" w:before="40"/>
+              <w:ind w:firstLine="0" w:left="100" w:right="100"/>
+            </w:pPr>
+            <w:r xmlns:w="http://schemas.openxmlformats.org/wordprocessingml/2006/main" xmlns:wp="http://schemas.openxmlformats.org/drawingml/2006/wordprocessingDrawing" xmlns:r="http://schemas.openxmlformats.org/officeDocument/2006/relationships" xmlns:w14="http://schemas.microsoft.com/office/word/2010/wordml">
+              <w:rPr>
+                <w:rFonts w:ascii="Arial" w:hAnsi="Arial" w:eastAsia="Arial" w:cs="Arial"/>
+                <w:sz w:val="22"/>
+                <w:szCs w:val="22"/>
+                <w:color w:val="111111"/>
+              </w:rPr>
+              <w:t xml:space="preserve">  0.470  </w:t>
+            </w:r>
+          </w:p>
+        </w:tc>
+      </w:tr>
+      <w:tr>
+        <w:trPr>
+          <w:cantSplit/>
+          <w:trHeight w:val="456" w:hRule="auto"/>
+        </w:trPr>
+        <w:tc>
+          <w:tcPr>
+            <w:tcBorders/>
+            <w:shd w:val="clear" w:color="auto" w:fill="FFFFFF"/>
+            <w:tcMar>
+              <w:top w:w="0" w:type="dxa"/>
+              <w:bottom w:w="0" w:type="dxa"/>
+              <w:left w:w="0" w:type="dxa"/>
+              <w:right w:w="0" w:type="dxa"/>
+            </w:tcMar>
+            <w:vAlign w:val="center"/>
+          </w:tcPr>
+          <w:p>
+            <w:pPr>
+              <w:jc w:val="left"/>
+              <w:spacing w:after="40" w:before="40"/>
+              <w:ind w:firstLine="0" w:left="100" w:right="100"/>
+            </w:pPr>
+            <w:r xmlns:w="http://schemas.openxmlformats.org/wordprocessingml/2006/main" xmlns:wp="http://schemas.openxmlformats.org/drawingml/2006/wordprocessingDrawing" xmlns:r="http://schemas.openxmlformats.org/officeDocument/2006/relationships" xmlns:w14="http://schemas.microsoft.com/office/word/2010/wordml">
+              <w:rPr>
+                <w:rFonts w:ascii="Arial" w:hAnsi="Arial" w:eastAsia="Arial" w:cs="Arial"/>
+                <w:sz w:val="22"/>
+                <w:szCs w:val="22"/>
+                <w:color w:val="111111"/>
+              </w:rPr>
+              <w:t xml:space="preserve">spad_59</w:t>
+            </w:r>
+          </w:p>
+        </w:tc>
+        <w:tc>
+          <w:tcPr>
+            <w:tcBorders/>
+            <w:shd w:val="clear" w:color="auto" w:fill="FFFFFF"/>
+            <w:tcMar>
+              <w:top w:w="0" w:type="dxa"/>
+              <w:bottom w:w="0" w:type="dxa"/>
+              <w:left w:w="0" w:type="dxa"/>
+              <w:right w:w="0" w:type="dxa"/>
+            </w:tcMar>
+            <w:vAlign w:val="center"/>
+          </w:tcPr>
+          <w:p>
+            <w:pPr>
+              <w:jc w:val="center"/>
+              <w:spacing w:after="40" w:before="40"/>
+              <w:ind w:firstLine="0" w:left="100" w:right="100"/>
+            </w:pPr>
+            <w:r xmlns:w="http://schemas.openxmlformats.org/wordprocessingml/2006/main" xmlns:wp="http://schemas.openxmlformats.org/drawingml/2006/wordprocessingDrawing" xmlns:r="http://schemas.openxmlformats.org/officeDocument/2006/relationships" xmlns:w14="http://schemas.microsoft.com/office/word/2010/wordml">
+              <w:rPr>
+                <w:rFonts w:ascii="Arial" w:hAnsi="Arial" w:eastAsia="Arial" w:cs="Arial"/>
+                <w:sz w:val="22"/>
+                <w:szCs w:val="22"/>
+                <w:color w:val="111111"/>
+              </w:rPr>
+              <w:t xml:space="preserve">47.9 (4.36) </w:t>
+            </w:r>
+          </w:p>
+        </w:tc>
+        <w:tc>
+          <w:tcPr>
+            <w:tcBorders/>
+            <w:shd w:val="clear" w:color="auto" w:fill="FFFFFF"/>
+            <w:tcMar>
+              <w:top w:w="0" w:type="dxa"/>
+              <w:bottom w:w="0" w:type="dxa"/>
+              <w:left w:w="0" w:type="dxa"/>
+              <w:right w:w="0" w:type="dxa"/>
+            </w:tcMar>
+            <w:vAlign w:val="center"/>
+          </w:tcPr>
+          <w:p>
+            <w:pPr>
+              <w:jc w:val="center"/>
+              <w:spacing w:after="40" w:before="40"/>
+              <w:ind w:firstLine="0" w:left="100" w:right="100"/>
+            </w:pPr>
+            <w:r xmlns:w="http://schemas.openxmlformats.org/wordprocessingml/2006/main" xmlns:wp="http://schemas.openxmlformats.org/drawingml/2006/wordprocessingDrawing" xmlns:r="http://schemas.openxmlformats.org/officeDocument/2006/relationships" xmlns:w14="http://schemas.microsoft.com/office/word/2010/wordml">
+              <w:rPr>
+                <w:rFonts w:ascii="Arial" w:hAnsi="Arial" w:eastAsia="Arial" w:cs="Arial"/>
+                <w:sz w:val="22"/>
+                <w:szCs w:val="22"/>
+                <w:color w:val="111111"/>
+              </w:rPr>
+              <w:t xml:space="preserve">45.8 (3.66) </w:t>
+            </w:r>
+          </w:p>
+        </w:tc>
+        <w:tc>
+          <w:tcPr>
+            <w:tcBorders/>
+            <w:shd w:val="clear" w:color="auto" w:fill="FFFFFF"/>
+            <w:tcMar>
+              <w:top w:w="0" w:type="dxa"/>
+              <w:bottom w:w="0" w:type="dxa"/>
+              <w:left w:w="0" w:type="dxa"/>
+              <w:right w:w="0" w:type="dxa"/>
+            </w:tcMar>
+            <w:vAlign w:val="center"/>
+          </w:tcPr>
+          <w:p>
+            <w:pPr>
+              <w:jc w:val="center"/>
+              <w:spacing w:after="40" w:before="40"/>
+              <w:ind w:firstLine="0" w:left="100" w:right="100"/>
+            </w:pPr>
+            <w:r xmlns:w="http://schemas.openxmlformats.org/wordprocessingml/2006/main" xmlns:wp="http://schemas.openxmlformats.org/drawingml/2006/wordprocessingDrawing" xmlns:r="http://schemas.openxmlformats.org/officeDocument/2006/relationships" xmlns:w14="http://schemas.microsoft.com/office/word/2010/wordml">
+              <w:rPr>
+                <w:rFonts w:ascii="Arial" w:hAnsi="Arial" w:eastAsia="Arial" w:cs="Arial"/>
+                <w:sz w:val="22"/>
+                <w:szCs w:val="22"/>
+                <w:color w:val="111111"/>
+              </w:rPr>
+              <w:t xml:space="preserve">  0.001  </w:t>
+            </w:r>
+          </w:p>
+        </w:tc>
+      </w:tr>
+      <w:tr>
+        <w:trPr>
+          <w:cantSplit/>
+          <w:trHeight w:val="456" w:hRule="auto"/>
+        </w:trPr>
+        <w:tc>
+          <w:tcPr>
+            <w:tcBorders/>
+            <w:shd w:val="clear" w:color="auto" w:fill="FFFFFF"/>
+            <w:tcMar>
+              <w:top w:w="0" w:type="dxa"/>
+              <w:bottom w:w="0" w:type="dxa"/>
+              <w:left w:w="0" w:type="dxa"/>
+              <w:right w:w="0" w:type="dxa"/>
+            </w:tcMar>
+            <w:vAlign w:val="center"/>
+          </w:tcPr>
+          <w:p>
+            <w:pPr>
+              <w:jc w:val="left"/>
+              <w:spacing w:after="40" w:before="40"/>
+              <w:ind w:firstLine="0" w:left="100" w:right="100"/>
+            </w:pPr>
+            <w:r xmlns:w="http://schemas.openxmlformats.org/wordprocessingml/2006/main" xmlns:wp="http://schemas.openxmlformats.org/drawingml/2006/wordprocessingDrawing" xmlns:r="http://schemas.openxmlformats.org/officeDocument/2006/relationships" xmlns:w14="http://schemas.microsoft.com/office/word/2010/wordml">
+              <w:rPr>
+                <w:rFonts w:ascii="Arial" w:hAnsi="Arial" w:eastAsia="Arial" w:cs="Arial"/>
+                <w:sz w:val="22"/>
+                <w:szCs w:val="22"/>
+                <w:color w:val="111111"/>
+              </w:rPr>
+              <w:t xml:space="preserve">spad_76</w:t>
+            </w:r>
+          </w:p>
+        </w:tc>
+        <w:tc>
+          <w:tcPr>
+            <w:tcBorders/>
+            <w:shd w:val="clear" w:color="auto" w:fill="FFFFFF"/>
+            <w:tcMar>
+              <w:top w:w="0" w:type="dxa"/>
+              <w:bottom w:w="0" w:type="dxa"/>
+              <w:left w:w="0" w:type="dxa"/>
+              <w:right w:w="0" w:type="dxa"/>
+            </w:tcMar>
+            <w:vAlign w:val="center"/>
+          </w:tcPr>
+          <w:p>
+            <w:pPr>
+              <w:jc w:val="center"/>
+              <w:spacing w:after="40" w:before="40"/>
+              <w:ind w:firstLine="0" w:left="100" w:right="100"/>
+            </w:pPr>
+            <w:r xmlns:w="http://schemas.openxmlformats.org/wordprocessingml/2006/main" xmlns:wp="http://schemas.openxmlformats.org/drawingml/2006/wordprocessingDrawing" xmlns:r="http://schemas.openxmlformats.org/officeDocument/2006/relationships" xmlns:w14="http://schemas.microsoft.com/office/word/2010/wordml">
+              <w:rPr>
+                <w:rFonts w:ascii="Arial" w:hAnsi="Arial" w:eastAsia="Arial" w:cs="Arial"/>
+                <w:sz w:val="22"/>
+                <w:szCs w:val="22"/>
+                <w:color w:val="111111"/>
+              </w:rPr>
+              <w:t xml:space="preserve">46.0 (5.44) </w:t>
+            </w:r>
+          </w:p>
+        </w:tc>
+        <w:tc>
+          <w:tcPr>
+            <w:tcBorders/>
+            <w:shd w:val="clear" w:color="auto" w:fill="FFFFFF"/>
+            <w:tcMar>
+              <w:top w:w="0" w:type="dxa"/>
+              <w:bottom w:w="0" w:type="dxa"/>
+              <w:left w:w="0" w:type="dxa"/>
+              <w:right w:w="0" w:type="dxa"/>
+            </w:tcMar>
+            <w:vAlign w:val="center"/>
+          </w:tcPr>
+          <w:p>
+            <w:pPr>
+              <w:jc w:val="center"/>
+              <w:spacing w:after="40" w:before="40"/>
+              <w:ind w:firstLine="0" w:left="100" w:right="100"/>
+            </w:pPr>
+            <w:r xmlns:w="http://schemas.openxmlformats.org/wordprocessingml/2006/main" xmlns:wp="http://schemas.openxmlformats.org/drawingml/2006/wordprocessingDrawing" xmlns:r="http://schemas.openxmlformats.org/officeDocument/2006/relationships" xmlns:w14="http://schemas.microsoft.com/office/word/2010/wordml">
+              <w:rPr>
+                <w:rFonts w:ascii="Arial" w:hAnsi="Arial" w:eastAsia="Arial" w:cs="Arial"/>
+                <w:sz w:val="22"/>
+                <w:szCs w:val="22"/>
+                <w:color w:val="111111"/>
+              </w:rPr>
+              <w:t xml:space="preserve">41.7 (3.61) </w:t>
+            </w:r>
+          </w:p>
+        </w:tc>
+        <w:tc>
+          <w:tcPr>
+            <w:tcBorders/>
+            <w:shd w:val="clear" w:color="auto" w:fill="FFFFFF"/>
+            <w:tcMar>
+              <w:top w:w="0" w:type="dxa"/>
+              <w:bottom w:w="0" w:type="dxa"/>
+              <w:left w:w="0" w:type="dxa"/>
+              <w:right w:w="0" w:type="dxa"/>
+            </w:tcMar>
+            <w:vAlign w:val="center"/>
+          </w:tcPr>
+          <w:p>
+            <w:pPr>
+              <w:jc w:val="center"/>
+              <w:spacing w:after="40" w:before="40"/>
+              <w:ind w:firstLine="0" w:left="100" w:right="100"/>
+            </w:pPr>
+            <w:r xmlns:w="http://schemas.openxmlformats.org/wordprocessingml/2006/main" xmlns:wp="http://schemas.openxmlformats.org/drawingml/2006/wordprocessingDrawing" xmlns:r="http://schemas.openxmlformats.org/officeDocument/2006/relationships" xmlns:w14="http://schemas.microsoft.com/office/word/2010/wordml">
+              <w:rPr>
+                <w:rFonts w:ascii="Arial" w:hAnsi="Arial" w:eastAsia="Arial" w:cs="Arial"/>
+                <w:sz w:val="22"/>
+                <w:szCs w:val="22"/>
+                <w:color w:val="111111"/>
+              </w:rPr>
+              <w:t xml:space="preserve"> &lt;0.001  </w:t>
+            </w:r>
+          </w:p>
+        </w:tc>
+      </w:tr>
+      <w:tr>
+        <w:trPr>
+          <w:cantSplit/>
+          <w:trHeight w:val="456" w:hRule="auto"/>
+        </w:trPr>
+        <w:tc>
+          <w:tcPr>
+            <w:tcBorders/>
+            <w:shd w:val="clear" w:color="auto" w:fill="FFFFFF"/>
+            <w:tcMar>
+              <w:top w:w="0" w:type="dxa"/>
+              <w:bottom w:w="0" w:type="dxa"/>
+              <w:left w:w="0" w:type="dxa"/>
+              <w:right w:w="0" w:type="dxa"/>
+            </w:tcMar>
+            <w:vAlign w:val="center"/>
+          </w:tcPr>
+          <w:p>
+            <w:pPr>
+              <w:jc w:val="left"/>
+              <w:spacing w:after="40" w:before="40"/>
+              <w:ind w:firstLine="0" w:left="100" w:right="100"/>
+            </w:pPr>
+            <w:r xmlns:w="http://schemas.openxmlformats.org/wordprocessingml/2006/main" xmlns:wp="http://schemas.openxmlformats.org/drawingml/2006/wordprocessingDrawing" xmlns:r="http://schemas.openxmlformats.org/officeDocument/2006/relationships" xmlns:w14="http://schemas.microsoft.com/office/word/2010/wordml">
+              <w:rPr>
+                <w:rFonts w:ascii="Arial" w:hAnsi="Arial" w:eastAsia="Arial" w:cs="Arial"/>
+                <w:sz w:val="22"/>
+                <w:szCs w:val="22"/>
+                <w:color w:val="111111"/>
+              </w:rPr>
+              <w:t xml:space="preserve">spad_83</w:t>
+            </w:r>
+          </w:p>
+        </w:tc>
+        <w:tc>
+          <w:tcPr>
+            <w:tcBorders/>
+            <w:shd w:val="clear" w:color="auto" w:fill="FFFFFF"/>
+            <w:tcMar>
+              <w:top w:w="0" w:type="dxa"/>
+              <w:bottom w:w="0" w:type="dxa"/>
+              <w:left w:w="0" w:type="dxa"/>
+              <w:right w:w="0" w:type="dxa"/>
+            </w:tcMar>
+            <w:vAlign w:val="center"/>
+          </w:tcPr>
+          <w:p>
+            <w:pPr>
+              <w:jc w:val="center"/>
+              <w:spacing w:after="40" w:before="40"/>
+              <w:ind w:firstLine="0" w:left="100" w:right="100"/>
+            </w:pPr>
+            <w:r xmlns:w="http://schemas.openxmlformats.org/wordprocessingml/2006/main" xmlns:wp="http://schemas.openxmlformats.org/drawingml/2006/wordprocessingDrawing" xmlns:r="http://schemas.openxmlformats.org/officeDocument/2006/relationships" xmlns:w14="http://schemas.microsoft.com/office/word/2010/wordml">
+              <w:rPr>
+                <w:rFonts w:ascii="Arial" w:hAnsi="Arial" w:eastAsia="Arial" w:cs="Arial"/>
+                <w:sz w:val="22"/>
+                <w:szCs w:val="22"/>
+                <w:color w:val="111111"/>
+              </w:rPr>
+              <w:t xml:space="preserve">44.1 (5.92) </w:t>
+            </w:r>
+          </w:p>
+        </w:tc>
+        <w:tc>
+          <w:tcPr>
+            <w:tcBorders/>
+            <w:shd w:val="clear" w:color="auto" w:fill="FFFFFF"/>
+            <w:tcMar>
+              <w:top w:w="0" w:type="dxa"/>
+              <w:bottom w:w="0" w:type="dxa"/>
+              <w:left w:w="0" w:type="dxa"/>
+              <w:right w:w="0" w:type="dxa"/>
+            </w:tcMar>
+            <w:vAlign w:val="center"/>
+          </w:tcPr>
+          <w:p>
+            <w:pPr>
+              <w:jc w:val="center"/>
+              <w:spacing w:after="40" w:before="40"/>
+              <w:ind w:firstLine="0" w:left="100" w:right="100"/>
+            </w:pPr>
+            <w:r xmlns:w="http://schemas.openxmlformats.org/wordprocessingml/2006/main" xmlns:wp="http://schemas.openxmlformats.org/drawingml/2006/wordprocessingDrawing" xmlns:r="http://schemas.openxmlformats.org/officeDocument/2006/relationships" xmlns:w14="http://schemas.microsoft.com/office/word/2010/wordml">
+              <w:rPr>
+                <w:rFonts w:ascii="Arial" w:hAnsi="Arial" w:eastAsia="Arial" w:cs="Arial"/>
+                <w:sz w:val="22"/>
+                <w:szCs w:val="22"/>
+                <w:color w:val="111111"/>
+              </w:rPr>
+              <w:t xml:space="preserve">39.7 (4.52) </w:t>
+            </w:r>
+          </w:p>
+        </w:tc>
+        <w:tc>
+          <w:tcPr>
+            <w:tcBorders/>
+            <w:shd w:val="clear" w:color="auto" w:fill="FFFFFF"/>
+            <w:tcMar>
+              <w:top w:w="0" w:type="dxa"/>
+              <w:bottom w:w="0" w:type="dxa"/>
+              <w:left w:w="0" w:type="dxa"/>
+              <w:right w:w="0" w:type="dxa"/>
+            </w:tcMar>
+            <w:vAlign w:val="center"/>
+          </w:tcPr>
+          <w:p>
+            <w:pPr>
+              <w:jc w:val="center"/>
+              <w:spacing w:after="40" w:before="40"/>
+              <w:ind w:firstLine="0" w:left="100" w:right="100"/>
+            </w:pPr>
+            <w:r xmlns:w="http://schemas.openxmlformats.org/wordprocessingml/2006/main" xmlns:wp="http://schemas.openxmlformats.org/drawingml/2006/wordprocessingDrawing" xmlns:r="http://schemas.openxmlformats.org/officeDocument/2006/relationships" xmlns:w14="http://schemas.microsoft.com/office/word/2010/wordml">
+              <w:rPr>
+                <w:rFonts w:ascii="Arial" w:hAnsi="Arial" w:eastAsia="Arial" w:cs="Arial"/>
+                <w:sz w:val="22"/>
+                <w:szCs w:val="22"/>
+                <w:color w:val="111111"/>
+              </w:rPr>
+              <w:t xml:space="preserve"> &lt;0.001  </w:t>
+            </w:r>
+          </w:p>
+        </w:tc>
+      </w:tr>
+      <w:tr>
+        <w:trPr>
+          <w:cantSplit/>
+          <w:trHeight w:val="456" w:hRule="auto"/>
+        </w:trPr>
+        <w:tc>
+          <w:tcPr>
+            <w:tcBorders/>
+            <w:shd w:val="clear" w:color="auto" w:fill="FFFFFF"/>
+            <w:tcMar>
+              <w:top w:w="0" w:type="dxa"/>
+              <w:bottom w:w="0" w:type="dxa"/>
+              <w:left w:w="0" w:type="dxa"/>
+              <w:right w:w="0" w:type="dxa"/>
+            </w:tcMar>
+            <w:vAlign w:val="center"/>
+          </w:tcPr>
+          <w:p>
+            <w:pPr>
+              <w:jc w:val="left"/>
+              <w:spacing w:after="40" w:before="40"/>
+              <w:ind w:firstLine="0" w:left="100" w:right="100"/>
+            </w:pPr>
+            <w:r xmlns:w="http://schemas.openxmlformats.org/wordprocessingml/2006/main" xmlns:wp="http://schemas.openxmlformats.org/drawingml/2006/wordprocessingDrawing" xmlns:r="http://schemas.openxmlformats.org/officeDocument/2006/relationships" xmlns:w14="http://schemas.microsoft.com/office/word/2010/wordml">
+              <w:rPr>
+                <w:rFonts w:ascii="Arial" w:hAnsi="Arial" w:eastAsia="Arial" w:cs="Arial"/>
+                <w:sz w:val="22"/>
+                <w:szCs w:val="22"/>
+                <w:color w:val="111111"/>
+              </w:rPr>
+              <w:t xml:space="preserve">hgt</w:t>
+            </w:r>
+          </w:p>
+        </w:tc>
+        <w:tc>
+          <w:tcPr>
+            <w:tcBorders/>
+            <w:shd w:val="clear" w:color="auto" w:fill="FFFFFF"/>
+            <w:tcMar>
+              <w:top w:w="0" w:type="dxa"/>
+              <w:bottom w:w="0" w:type="dxa"/>
+              <w:left w:w="0" w:type="dxa"/>
+              <w:right w:w="0" w:type="dxa"/>
+            </w:tcMar>
+            <w:vAlign w:val="center"/>
+          </w:tcPr>
+          <w:p>
+            <w:pPr>
+              <w:jc w:val="center"/>
+              <w:spacing w:after="40" w:before="40"/>
+              <w:ind w:firstLine="0" w:left="100" w:right="100"/>
+            </w:pPr>
+            <w:r xmlns:w="http://schemas.openxmlformats.org/wordprocessingml/2006/main" xmlns:wp="http://schemas.openxmlformats.org/drawingml/2006/wordprocessingDrawing" xmlns:r="http://schemas.openxmlformats.org/officeDocument/2006/relationships" xmlns:w14="http://schemas.microsoft.com/office/word/2010/wordml">
+              <w:rPr>
+                <w:rFonts w:ascii="Arial" w:hAnsi="Arial" w:eastAsia="Arial" w:cs="Arial"/>
+                <w:sz w:val="22"/>
+                <w:szCs w:val="22"/>
+                <w:color w:val="111111"/>
+              </w:rPr>
+              <w:t xml:space="preserve"> 132 (15.3) </w:t>
+            </w:r>
+          </w:p>
+        </w:tc>
+        <w:tc>
+          <w:tcPr>
+            <w:tcBorders/>
+            <w:shd w:val="clear" w:color="auto" w:fill="FFFFFF"/>
+            <w:tcMar>
+              <w:top w:w="0" w:type="dxa"/>
+              <w:bottom w:w="0" w:type="dxa"/>
+              <w:left w:w="0" w:type="dxa"/>
+              <w:right w:w="0" w:type="dxa"/>
+            </w:tcMar>
+            <w:vAlign w:val="center"/>
+          </w:tcPr>
+          <w:p>
+            <w:pPr>
+              <w:jc w:val="center"/>
+              <w:spacing w:after="40" w:before="40"/>
+              <w:ind w:firstLine="0" w:left="100" w:right="100"/>
+            </w:pPr>
+            <w:r xmlns:w="http://schemas.openxmlformats.org/wordprocessingml/2006/main" xmlns:wp="http://schemas.openxmlformats.org/drawingml/2006/wordprocessingDrawing" xmlns:r="http://schemas.openxmlformats.org/officeDocument/2006/relationships" xmlns:w14="http://schemas.microsoft.com/office/word/2010/wordml">
+              <w:rPr>
+                <w:rFonts w:ascii="Arial" w:hAnsi="Arial" w:eastAsia="Arial" w:cs="Arial"/>
+                <w:sz w:val="22"/>
+                <w:szCs w:val="22"/>
+                <w:color w:val="111111"/>
+              </w:rPr>
+              <w:t xml:space="preserve"> 150 (15.8) </w:t>
+            </w:r>
+          </w:p>
+        </w:tc>
+        <w:tc>
+          <w:tcPr>
+            <w:tcBorders/>
+            <w:shd w:val="clear" w:color="auto" w:fill="FFFFFF"/>
+            <w:tcMar>
+              <w:top w:w="0" w:type="dxa"/>
+              <w:bottom w:w="0" w:type="dxa"/>
+              <w:left w:w="0" w:type="dxa"/>
+              <w:right w:w="0" w:type="dxa"/>
+            </w:tcMar>
+            <w:vAlign w:val="center"/>
+          </w:tcPr>
+          <w:p>
+            <w:pPr>
+              <w:jc w:val="center"/>
+              <w:spacing w:after="40" w:before="40"/>
+              <w:ind w:firstLine="0" w:left="100" w:right="100"/>
+            </w:pPr>
+            <w:r xmlns:w="http://schemas.openxmlformats.org/wordprocessingml/2006/main" xmlns:wp="http://schemas.openxmlformats.org/drawingml/2006/wordprocessingDrawing" xmlns:r="http://schemas.openxmlformats.org/officeDocument/2006/relationships" xmlns:w14="http://schemas.microsoft.com/office/word/2010/wordml">
+              <w:rPr>
+                <w:rFonts w:ascii="Arial" w:hAnsi="Arial" w:eastAsia="Arial" w:cs="Arial"/>
+                <w:sz w:val="22"/>
+                <w:szCs w:val="22"/>
+                <w:color w:val="111111"/>
+              </w:rPr>
+              <w:t xml:space="preserve"> &lt;0.001  </w:t>
+            </w:r>
+          </w:p>
+        </w:tc>
+      </w:tr>
+      <w:tr>
+        <w:trPr>
+          <w:cantSplit/>
+          <w:trHeight w:val="456" w:hRule="auto"/>
+        </w:trPr>
+        <w:tc>
+          <w:tcPr>
+            <w:tcBorders/>
+            <w:shd w:val="clear" w:color="auto" w:fill="FFFFFF"/>
+            <w:tcMar>
+              <w:top w:w="0" w:type="dxa"/>
+              <w:bottom w:w="0" w:type="dxa"/>
+              <w:left w:w="0" w:type="dxa"/>
+              <w:right w:w="0" w:type="dxa"/>
+            </w:tcMar>
+            <w:vAlign w:val="center"/>
+          </w:tcPr>
+          <w:p>
+            <w:pPr>
+              <w:jc w:val="left"/>
+              <w:spacing w:after="40" w:before="40"/>
+              <w:ind w:firstLine="0" w:left="100" w:right="100"/>
+            </w:pPr>
+            <w:r xmlns:w="http://schemas.openxmlformats.org/wordprocessingml/2006/main" xmlns:wp="http://schemas.openxmlformats.org/drawingml/2006/wordprocessingDrawing" xmlns:r="http://schemas.openxmlformats.org/officeDocument/2006/relationships" xmlns:w14="http://schemas.microsoft.com/office/word/2010/wordml">
+              <w:rPr>
+                <w:rFonts w:ascii="Arial" w:hAnsi="Arial" w:eastAsia="Arial" w:cs="Arial"/>
+                <w:sz w:val="22"/>
+                <w:szCs w:val="22"/>
+                <w:color w:val="111111"/>
+              </w:rPr>
+              <w:t xml:space="preserve">rwc</w:t>
+            </w:r>
+          </w:p>
+        </w:tc>
+        <w:tc>
+          <w:tcPr>
+            <w:tcBorders/>
+            <w:shd w:val="clear" w:color="auto" w:fill="FFFFFF"/>
+            <w:tcMar>
+              <w:top w:w="0" w:type="dxa"/>
+              <w:bottom w:w="0" w:type="dxa"/>
+              <w:left w:w="0" w:type="dxa"/>
+              <w:right w:w="0" w:type="dxa"/>
+            </w:tcMar>
+            <w:vAlign w:val="center"/>
+          </w:tcPr>
+          <w:p>
+            <w:pPr>
+              <w:jc w:val="center"/>
+              <w:spacing w:after="40" w:before="40"/>
+              <w:ind w:firstLine="0" w:left="100" w:right="100"/>
+            </w:pPr>
+            <w:r xmlns:w="http://schemas.openxmlformats.org/wordprocessingml/2006/main" xmlns:wp="http://schemas.openxmlformats.org/drawingml/2006/wordprocessingDrawing" xmlns:r="http://schemas.openxmlformats.org/officeDocument/2006/relationships" xmlns:w14="http://schemas.microsoft.com/office/word/2010/wordml">
+              <w:rPr>
+                <w:rFonts w:ascii="Arial" w:hAnsi="Arial" w:eastAsia="Arial" w:cs="Arial"/>
+                <w:sz w:val="22"/>
+                <w:szCs w:val="22"/>
+                <w:color w:val="111111"/>
+              </w:rPr>
+              <w:t xml:space="preserve">57.9 (6.09) </w:t>
+            </w:r>
+          </w:p>
+        </w:tc>
+        <w:tc>
+          <w:tcPr>
+            <w:tcBorders/>
+            <w:shd w:val="clear" w:color="auto" w:fill="FFFFFF"/>
+            <w:tcMar>
+              <w:top w:w="0" w:type="dxa"/>
+              <w:bottom w:w="0" w:type="dxa"/>
+              <w:left w:w="0" w:type="dxa"/>
+              <w:right w:w="0" w:type="dxa"/>
+            </w:tcMar>
+            <w:vAlign w:val="center"/>
+          </w:tcPr>
+          <w:p>
+            <w:pPr>
+              <w:jc w:val="center"/>
+              <w:spacing w:after="40" w:before="40"/>
+              <w:ind w:firstLine="0" w:left="100" w:right="100"/>
+            </w:pPr>
+            <w:r xmlns:w="http://schemas.openxmlformats.org/wordprocessingml/2006/main" xmlns:wp="http://schemas.openxmlformats.org/drawingml/2006/wordprocessingDrawing" xmlns:r="http://schemas.openxmlformats.org/officeDocument/2006/relationships" xmlns:w14="http://schemas.microsoft.com/office/word/2010/wordml">
+              <w:rPr>
+                <w:rFonts w:ascii="Arial" w:hAnsi="Arial" w:eastAsia="Arial" w:cs="Arial"/>
+                <w:sz w:val="22"/>
+                <w:szCs w:val="22"/>
+                <w:color w:val="111111"/>
+              </w:rPr>
+              <w:t xml:space="preserve">69.0 (5.33) </w:t>
+            </w:r>
+          </w:p>
+        </w:tc>
+        <w:tc>
+          <w:tcPr>
+            <w:tcBorders/>
+            <w:shd w:val="clear" w:color="auto" w:fill="FFFFFF"/>
+            <w:tcMar>
+              <w:top w:w="0" w:type="dxa"/>
+              <w:bottom w:w="0" w:type="dxa"/>
+              <w:left w:w="0" w:type="dxa"/>
+              <w:right w:w="0" w:type="dxa"/>
+            </w:tcMar>
+            <w:vAlign w:val="center"/>
+          </w:tcPr>
+          <w:p>
+            <w:pPr>
+              <w:jc w:val="center"/>
+              <w:spacing w:after="40" w:before="40"/>
+              <w:ind w:firstLine="0" w:left="100" w:right="100"/>
+            </w:pPr>
+            <w:r xmlns:w="http://schemas.openxmlformats.org/wordprocessingml/2006/main" xmlns:wp="http://schemas.openxmlformats.org/drawingml/2006/wordprocessingDrawing" xmlns:r="http://schemas.openxmlformats.org/officeDocument/2006/relationships" xmlns:w14="http://schemas.microsoft.com/office/word/2010/wordml">
+              <w:rPr>
+                <w:rFonts w:ascii="Arial" w:hAnsi="Arial" w:eastAsia="Arial" w:cs="Arial"/>
+                <w:sz w:val="22"/>
+                <w:szCs w:val="22"/>
+                <w:color w:val="111111"/>
+              </w:rPr>
+              <w:t xml:space="preserve"> &lt;0.001  </w:t>
+            </w:r>
+          </w:p>
+        </w:tc>
+      </w:tr>
+      <w:tr>
+        <w:trPr>
+          <w:cantSplit/>
+          <w:trHeight w:val="456" w:hRule="auto"/>
+        </w:trPr>
+        <w:tc>
+          <w:tcPr>
+            <w:tcBorders/>
+            <w:shd w:val="clear" w:color="auto" w:fill="FFFFFF"/>
+            <w:tcMar>
+              <w:top w:w="0" w:type="dxa"/>
+              <w:bottom w:w="0" w:type="dxa"/>
+              <w:left w:w="0" w:type="dxa"/>
+              <w:right w:w="0" w:type="dxa"/>
+            </w:tcMar>
+            <w:vAlign w:val="center"/>
+          </w:tcPr>
+          <w:p>
+            <w:pPr>
+              <w:jc w:val="left"/>
+              <w:spacing w:after="40" w:before="40"/>
+              <w:ind w:firstLine="0" w:left="100" w:right="100"/>
+            </w:pPr>
+            <w:r xmlns:w="http://schemas.openxmlformats.org/wordprocessingml/2006/main" xmlns:wp="http://schemas.openxmlformats.org/drawingml/2006/wordprocessingDrawing" xmlns:r="http://schemas.openxmlformats.org/officeDocument/2006/relationships" xmlns:w14="http://schemas.microsoft.com/office/word/2010/wordml">
+              <w:rPr>
+                <w:rFonts w:ascii="Arial" w:hAnsi="Arial" w:eastAsia="Arial" w:cs="Arial"/>
+                <w:sz w:val="22"/>
+                <w:szCs w:val="22"/>
+                <w:color w:val="111111"/>
+              </w:rPr>
+              <w:t xml:space="preserve">lop</w:t>
+            </w:r>
+          </w:p>
+        </w:tc>
+        <w:tc>
+          <w:tcPr>
+            <w:tcBorders/>
+            <w:shd w:val="clear" w:color="auto" w:fill="FFFFFF"/>
+            <w:tcMar>
+              <w:top w:w="0" w:type="dxa"/>
+              <w:bottom w:w="0" w:type="dxa"/>
+              <w:left w:w="0" w:type="dxa"/>
+              <w:right w:w="0" w:type="dxa"/>
+            </w:tcMar>
+            <w:vAlign w:val="center"/>
+          </w:tcPr>
+          <w:p>
+            <w:pPr>
+              <w:jc w:val="center"/>
+              <w:spacing w:after="40" w:before="40"/>
+              <w:ind w:firstLine="0" w:left="100" w:right="100"/>
+            </w:pPr>
+            <w:r xmlns:w="http://schemas.openxmlformats.org/wordprocessingml/2006/main" xmlns:wp="http://schemas.openxmlformats.org/drawingml/2006/wordprocessingDrawing" xmlns:r="http://schemas.openxmlformats.org/officeDocument/2006/relationships" xmlns:w14="http://schemas.microsoft.com/office/word/2010/wordml">
+              <w:rPr>
+                <w:rFonts w:ascii="Arial" w:hAnsi="Arial" w:eastAsia="Arial" w:cs="Arial"/>
+                <w:sz w:val="22"/>
+                <w:szCs w:val="22"/>
+                <w:color w:val="111111"/>
+              </w:rPr>
+              <w:t xml:space="preserve">-2.84 (0.30)</w:t>
+            </w:r>
+          </w:p>
+        </w:tc>
+        <w:tc>
+          <w:tcPr>
+            <w:tcBorders/>
+            <w:shd w:val="clear" w:color="auto" w:fill="FFFFFF"/>
+            <w:tcMar>
+              <w:top w:w="0" w:type="dxa"/>
+              <w:bottom w:w="0" w:type="dxa"/>
+              <w:left w:w="0" w:type="dxa"/>
+              <w:right w:w="0" w:type="dxa"/>
+            </w:tcMar>
+            <w:vAlign w:val="center"/>
+          </w:tcPr>
+          <w:p>
+            <w:pPr>
+              <w:jc w:val="center"/>
+              <w:spacing w:after="40" w:before="40"/>
+              <w:ind w:firstLine="0" w:left="100" w:right="100"/>
+            </w:pPr>
+            <w:r xmlns:w="http://schemas.openxmlformats.org/wordprocessingml/2006/main" xmlns:wp="http://schemas.openxmlformats.org/drawingml/2006/wordprocessingDrawing" xmlns:r="http://schemas.openxmlformats.org/officeDocument/2006/relationships" xmlns:w14="http://schemas.microsoft.com/office/word/2010/wordml">
+              <w:rPr>
+                <w:rFonts w:ascii="Arial" w:hAnsi="Arial" w:eastAsia="Arial" w:cs="Arial"/>
+                <w:sz w:val="22"/>
+                <w:szCs w:val="22"/>
+                <w:color w:val="111111"/>
+              </w:rPr>
+              <w:t xml:space="preserve">-2.25 (0.29)</w:t>
+            </w:r>
+          </w:p>
+        </w:tc>
+        <w:tc>
+          <w:tcPr>
+            <w:tcBorders/>
+            <w:shd w:val="clear" w:color="auto" w:fill="FFFFFF"/>
+            <w:tcMar>
+              <w:top w:w="0" w:type="dxa"/>
+              <w:bottom w:w="0" w:type="dxa"/>
+              <w:left w:w="0" w:type="dxa"/>
+              <w:right w:w="0" w:type="dxa"/>
+            </w:tcMar>
+            <w:vAlign w:val="center"/>
+          </w:tcPr>
+          <w:p>
+            <w:pPr>
+              <w:jc w:val="center"/>
+              <w:spacing w:after="40" w:before="40"/>
+              <w:ind w:firstLine="0" w:left="100" w:right="100"/>
+            </w:pPr>
+            <w:r xmlns:w="http://schemas.openxmlformats.org/wordprocessingml/2006/main" xmlns:wp="http://schemas.openxmlformats.org/drawingml/2006/wordprocessingDrawing" xmlns:r="http://schemas.openxmlformats.org/officeDocument/2006/relationships" xmlns:w14="http://schemas.microsoft.com/office/word/2010/wordml">
+              <w:rPr>
+                <w:rFonts w:ascii="Arial" w:hAnsi="Arial" w:eastAsia="Arial" w:cs="Arial"/>
+                <w:sz w:val="22"/>
+                <w:szCs w:val="22"/>
+                <w:color w:val="111111"/>
+              </w:rPr>
+              <w:t xml:space="preserve"> &lt;0.001  </w:t>
+            </w:r>
+          </w:p>
+        </w:tc>
+      </w:tr>
+      <w:tr>
+        <w:trPr>
+          <w:cantSplit/>
+          <w:trHeight w:val="456" w:hRule="auto"/>
+        </w:trPr>
+        <w:tc>
+          <w:tcPr>
+            <w:tcBorders/>
+            <w:shd w:val="clear" w:color="auto" w:fill="FFFFFF"/>
+            <w:tcMar>
+              <w:top w:w="0" w:type="dxa"/>
+              <w:bottom w:w="0" w:type="dxa"/>
+              <w:left w:w="0" w:type="dxa"/>
+              <w:right w:w="0" w:type="dxa"/>
+            </w:tcMar>
+            <w:vAlign w:val="center"/>
+          </w:tcPr>
+          <w:p>
+            <w:pPr>
+              <w:jc w:val="left"/>
+              <w:spacing w:after="40" w:before="40"/>
+              <w:ind w:firstLine="0" w:left="100" w:right="100"/>
+            </w:pPr>
+            <w:r xmlns:w="http://schemas.openxmlformats.org/wordprocessingml/2006/main" xmlns:wp="http://schemas.openxmlformats.org/drawingml/2006/wordprocessingDrawing" xmlns:r="http://schemas.openxmlformats.org/officeDocument/2006/relationships" xmlns:w14="http://schemas.microsoft.com/office/word/2010/wordml">
+              <w:rPr>
+                <w:rFonts w:ascii="Arial" w:hAnsi="Arial" w:eastAsia="Arial" w:cs="Arial"/>
+                <w:sz w:val="22"/>
+                <w:szCs w:val="22"/>
+                <w:color w:val="111111"/>
+              </w:rPr>
+              <w:t xml:space="preserve">ldw</w:t>
+            </w:r>
+          </w:p>
+        </w:tc>
+        <w:tc>
+          <w:tcPr>
+            <w:tcBorders/>
+            <w:shd w:val="clear" w:color="auto" w:fill="FFFFFF"/>
+            <w:tcMar>
+              <w:top w:w="0" w:type="dxa"/>
+              <w:bottom w:w="0" w:type="dxa"/>
+              <w:left w:w="0" w:type="dxa"/>
+              <w:right w:w="0" w:type="dxa"/>
+            </w:tcMar>
+            <w:vAlign w:val="center"/>
+          </w:tcPr>
+          <w:p>
+            <w:pPr>
+              <w:jc w:val="center"/>
+              <w:spacing w:after="40" w:before="40"/>
+              <w:ind w:firstLine="0" w:left="100" w:right="100"/>
+            </w:pPr>
+            <w:r xmlns:w="http://schemas.openxmlformats.org/wordprocessingml/2006/main" xmlns:wp="http://schemas.openxmlformats.org/drawingml/2006/wordprocessingDrawing" xmlns:r="http://schemas.openxmlformats.org/officeDocument/2006/relationships" xmlns:w14="http://schemas.microsoft.com/office/word/2010/wordml">
+              <w:rPr>
+                <w:rFonts w:ascii="Arial" w:hAnsi="Arial" w:eastAsia="Arial" w:cs="Arial"/>
+                <w:sz w:val="22"/>
+                <w:szCs w:val="22"/>
+                <w:color w:val="111111"/>
+              </w:rPr>
+              <w:t xml:space="preserve">12.0 (3.68) </w:t>
+            </w:r>
+          </w:p>
+        </w:tc>
+        <w:tc>
+          <w:tcPr>
+            <w:tcBorders/>
+            <w:shd w:val="clear" w:color="auto" w:fill="FFFFFF"/>
+            <w:tcMar>
+              <w:top w:w="0" w:type="dxa"/>
+              <w:bottom w:w="0" w:type="dxa"/>
+              <w:left w:w="0" w:type="dxa"/>
+              <w:right w:w="0" w:type="dxa"/>
+            </w:tcMar>
+            <w:vAlign w:val="center"/>
+          </w:tcPr>
+          <w:p>
+            <w:pPr>
+              <w:jc w:val="center"/>
+              <w:spacing w:after="40" w:before="40"/>
+              <w:ind w:firstLine="0" w:left="100" w:right="100"/>
+            </w:pPr>
+            <w:r xmlns:w="http://schemas.openxmlformats.org/wordprocessingml/2006/main" xmlns:wp="http://schemas.openxmlformats.org/drawingml/2006/wordprocessingDrawing" xmlns:r="http://schemas.openxmlformats.org/officeDocument/2006/relationships" xmlns:w14="http://schemas.microsoft.com/office/word/2010/wordml">
+              <w:rPr>
+                <w:rFonts w:ascii="Arial" w:hAnsi="Arial" w:eastAsia="Arial" w:cs="Arial"/>
+                <w:sz w:val="22"/>
+                <w:szCs w:val="22"/>
+                <w:color w:val="111111"/>
+              </w:rPr>
+              <w:t xml:space="preserve">17.3 (5.55) </w:t>
+            </w:r>
+          </w:p>
+        </w:tc>
+        <w:tc>
+          <w:tcPr>
+            <w:tcBorders/>
+            <w:shd w:val="clear" w:color="auto" w:fill="FFFFFF"/>
+            <w:tcMar>
+              <w:top w:w="0" w:type="dxa"/>
+              <w:bottom w:w="0" w:type="dxa"/>
+              <w:left w:w="0" w:type="dxa"/>
+              <w:right w:w="0" w:type="dxa"/>
+            </w:tcMar>
+            <w:vAlign w:val="center"/>
+          </w:tcPr>
+          <w:p>
+            <w:pPr>
+              <w:jc w:val="center"/>
+              <w:spacing w:after="40" w:before="40"/>
+              <w:ind w:firstLine="0" w:left="100" w:right="100"/>
+            </w:pPr>
+            <w:r xmlns:w="http://schemas.openxmlformats.org/wordprocessingml/2006/main" xmlns:wp="http://schemas.openxmlformats.org/drawingml/2006/wordprocessingDrawing" xmlns:r="http://schemas.openxmlformats.org/officeDocument/2006/relationships" xmlns:w14="http://schemas.microsoft.com/office/word/2010/wordml">
+              <w:rPr>
+                <w:rFonts w:ascii="Arial" w:hAnsi="Arial" w:eastAsia="Arial" w:cs="Arial"/>
+                <w:sz w:val="22"/>
+                <w:szCs w:val="22"/>
+                <w:color w:val="111111"/>
+              </w:rPr>
+              <w:t xml:space="preserve"> &lt;0.001  </w:t>
+            </w:r>
+          </w:p>
+        </w:tc>
+      </w:tr>
+      <w:tr>
+        <w:trPr>
+          <w:cantSplit/>
+          <w:trHeight w:val="456" w:hRule="auto"/>
+        </w:trPr>
+        <w:tc>
+          <w:tcPr>
+            <w:tcBorders/>
+            <w:shd w:val="clear" w:color="auto" w:fill="FFFFFF"/>
+            <w:tcMar>
+              <w:top w:w="0" w:type="dxa"/>
+              <w:bottom w:w="0" w:type="dxa"/>
+              <w:left w:w="0" w:type="dxa"/>
+              <w:right w:w="0" w:type="dxa"/>
+            </w:tcMar>
+            <w:vAlign w:val="center"/>
+          </w:tcPr>
+          <w:p>
+            <w:pPr>
+              <w:jc w:val="left"/>
+              <w:spacing w:after="40" w:before="40"/>
+              <w:ind w:firstLine="0" w:left="100" w:right="100"/>
+            </w:pPr>
+            <w:r xmlns:w="http://schemas.openxmlformats.org/wordprocessingml/2006/main" xmlns:wp="http://schemas.openxmlformats.org/drawingml/2006/wordprocessingDrawing" xmlns:r="http://schemas.openxmlformats.org/officeDocument/2006/relationships" xmlns:w14="http://schemas.microsoft.com/office/word/2010/wordml">
+              <w:rPr>
+                <w:rFonts w:ascii="Arial" w:hAnsi="Arial" w:eastAsia="Arial" w:cs="Arial"/>
+                <w:sz w:val="22"/>
+                <w:szCs w:val="22"/>
+                <w:color w:val="111111"/>
+              </w:rPr>
+              <w:t xml:space="preserve">sdw</w:t>
+            </w:r>
+          </w:p>
+        </w:tc>
+        <w:tc>
+          <w:tcPr>
+            <w:tcBorders/>
+            <w:shd w:val="clear" w:color="auto" w:fill="FFFFFF"/>
+            <w:tcMar>
+              <w:top w:w="0" w:type="dxa"/>
+              <w:bottom w:w="0" w:type="dxa"/>
+              <w:left w:w="0" w:type="dxa"/>
+              <w:right w:w="0" w:type="dxa"/>
+            </w:tcMar>
+            <w:vAlign w:val="center"/>
+          </w:tcPr>
+          <w:p>
+            <w:pPr>
+              <w:jc w:val="center"/>
+              <w:spacing w:after="40" w:before="40"/>
+              <w:ind w:firstLine="0" w:left="100" w:right="100"/>
+            </w:pPr>
+            <w:r xmlns:w="http://schemas.openxmlformats.org/wordprocessingml/2006/main" xmlns:wp="http://schemas.openxmlformats.org/drawingml/2006/wordprocessingDrawing" xmlns:r="http://schemas.openxmlformats.org/officeDocument/2006/relationships" xmlns:w14="http://schemas.microsoft.com/office/word/2010/wordml">
+              <w:rPr>
+                <w:rFonts w:ascii="Arial" w:hAnsi="Arial" w:eastAsia="Arial" w:cs="Arial"/>
+                <w:sz w:val="22"/>
+                <w:szCs w:val="22"/>
+                <w:color w:val="111111"/>
+              </w:rPr>
+              <w:t xml:space="preserve">11.6 (9.06) </w:t>
+            </w:r>
+          </w:p>
+        </w:tc>
+        <w:tc>
+          <w:tcPr>
+            <w:tcBorders/>
+            <w:shd w:val="clear" w:color="auto" w:fill="FFFFFF"/>
+            <w:tcMar>
+              <w:top w:w="0" w:type="dxa"/>
+              <w:bottom w:w="0" w:type="dxa"/>
+              <w:left w:w="0" w:type="dxa"/>
+              <w:right w:w="0" w:type="dxa"/>
+            </w:tcMar>
+            <w:vAlign w:val="center"/>
+          </w:tcPr>
+          <w:p>
+            <w:pPr>
+              <w:jc w:val="center"/>
+              <w:spacing w:after="40" w:before="40"/>
+              <w:ind w:firstLine="0" w:left="100" w:right="100"/>
+            </w:pPr>
+            <w:r xmlns:w="http://schemas.openxmlformats.org/wordprocessingml/2006/main" xmlns:wp="http://schemas.openxmlformats.org/drawingml/2006/wordprocessingDrawing" xmlns:r="http://schemas.openxmlformats.org/officeDocument/2006/relationships" xmlns:w14="http://schemas.microsoft.com/office/word/2010/wordml">
+              <w:rPr>
+                <w:rFonts w:ascii="Arial" w:hAnsi="Arial" w:eastAsia="Arial" w:cs="Arial"/>
+                <w:sz w:val="22"/>
+                <w:szCs w:val="22"/>
+                <w:color w:val="111111"/>
+              </w:rPr>
+              <w:t xml:space="preserve">14.5 (6.10) </w:t>
+            </w:r>
+          </w:p>
+        </w:tc>
+        <w:tc>
+          <w:tcPr>
+            <w:tcBorders/>
+            <w:shd w:val="clear" w:color="auto" w:fill="FFFFFF"/>
+            <w:tcMar>
+              <w:top w:w="0" w:type="dxa"/>
+              <w:bottom w:w="0" w:type="dxa"/>
+              <w:left w:w="0" w:type="dxa"/>
+              <w:right w:w="0" w:type="dxa"/>
+            </w:tcMar>
+            <w:vAlign w:val="center"/>
+          </w:tcPr>
+          <w:p>
+            <w:pPr>
+              <w:jc w:val="center"/>
+              <w:spacing w:after="40" w:before="40"/>
+              <w:ind w:firstLine="0" w:left="100" w:right="100"/>
+            </w:pPr>
+            <w:r xmlns:w="http://schemas.openxmlformats.org/wordprocessingml/2006/main" xmlns:wp="http://schemas.openxmlformats.org/drawingml/2006/wordprocessingDrawing" xmlns:r="http://schemas.openxmlformats.org/officeDocument/2006/relationships" xmlns:w14="http://schemas.microsoft.com/office/word/2010/wordml">
+              <w:rPr>
+                <w:rFonts w:ascii="Arial" w:hAnsi="Arial" w:eastAsia="Arial" w:cs="Arial"/>
+                <w:sz w:val="22"/>
+                <w:szCs w:val="22"/>
+                <w:color w:val="111111"/>
+              </w:rPr>
+              <w:t xml:space="preserve">  0.020  </w:t>
+            </w:r>
+          </w:p>
+        </w:tc>
+      </w:tr>
+      <w:tr>
+        <w:trPr>
+          <w:cantSplit/>
+          <w:trHeight w:val="456" w:hRule="auto"/>
+        </w:trPr>
+        <w:tc>
+          <w:tcPr>
+            <w:tcBorders/>
+            <w:shd w:val="clear" w:color="auto" w:fill="FFFFFF"/>
+            <w:tcMar>
+              <w:top w:w="0" w:type="dxa"/>
+              <w:bottom w:w="0" w:type="dxa"/>
+              <w:left w:w="0" w:type="dxa"/>
+              <w:right w:w="0" w:type="dxa"/>
+            </w:tcMar>
+            <w:vAlign w:val="center"/>
+          </w:tcPr>
+          <w:p>
+            <w:pPr>
+              <w:jc w:val="left"/>
+              <w:spacing w:after="40" w:before="40"/>
+              <w:ind w:firstLine="0" w:left="100" w:right="100"/>
+            </w:pPr>
+            <w:r xmlns:w="http://schemas.openxmlformats.org/wordprocessingml/2006/main" xmlns:wp="http://schemas.openxmlformats.org/drawingml/2006/wordprocessingDrawing" xmlns:r="http://schemas.openxmlformats.org/officeDocument/2006/relationships" xmlns:w14="http://schemas.microsoft.com/office/word/2010/wordml">
+              <w:rPr>
+                <w:rFonts w:ascii="Arial" w:hAnsi="Arial" w:eastAsia="Arial" w:cs="Arial"/>
+                <w:sz w:val="22"/>
+                <w:szCs w:val="22"/>
+                <w:color w:val="111111"/>
+              </w:rPr>
+              <w:t xml:space="preserve">rdw</w:t>
+            </w:r>
+          </w:p>
+        </w:tc>
+        <w:tc>
+          <w:tcPr>
+            <w:tcBorders/>
+            <w:shd w:val="clear" w:color="auto" w:fill="FFFFFF"/>
+            <w:tcMar>
+              <w:top w:w="0" w:type="dxa"/>
+              <w:bottom w:w="0" w:type="dxa"/>
+              <w:left w:w="0" w:type="dxa"/>
+              <w:right w:w="0" w:type="dxa"/>
+            </w:tcMar>
+            <w:vAlign w:val="center"/>
+          </w:tcPr>
+          <w:p>
+            <w:pPr>
+              <w:jc w:val="center"/>
+              <w:spacing w:after="40" w:before="40"/>
+              <w:ind w:firstLine="0" w:left="100" w:right="100"/>
+            </w:pPr>
+            <w:r xmlns:w="http://schemas.openxmlformats.org/wordprocessingml/2006/main" xmlns:wp="http://schemas.openxmlformats.org/drawingml/2006/wordprocessingDrawing" xmlns:r="http://schemas.openxmlformats.org/officeDocument/2006/relationships" xmlns:w14="http://schemas.microsoft.com/office/word/2010/wordml">
+              <w:rPr>
+                <w:rFonts w:ascii="Arial" w:hAnsi="Arial" w:eastAsia="Arial" w:cs="Arial"/>
+                <w:sz w:val="22"/>
+                <w:szCs w:val="22"/>
+                <w:color w:val="111111"/>
+              </w:rPr>
+              <w:t xml:space="preserve">3.67 (1.94) </w:t>
+            </w:r>
+          </w:p>
+        </w:tc>
+        <w:tc>
+          <w:tcPr>
+            <w:tcBorders/>
+            <w:shd w:val="clear" w:color="auto" w:fill="FFFFFF"/>
+            <w:tcMar>
+              <w:top w:w="0" w:type="dxa"/>
+              <w:bottom w:w="0" w:type="dxa"/>
+              <w:left w:w="0" w:type="dxa"/>
+              <w:right w:w="0" w:type="dxa"/>
+            </w:tcMar>
+            <w:vAlign w:val="center"/>
+          </w:tcPr>
+          <w:p>
+            <w:pPr>
+              <w:jc w:val="center"/>
+              <w:spacing w:after="40" w:before="40"/>
+              <w:ind w:firstLine="0" w:left="100" w:right="100"/>
+            </w:pPr>
+            <w:r xmlns:w="http://schemas.openxmlformats.org/wordprocessingml/2006/main" xmlns:wp="http://schemas.openxmlformats.org/drawingml/2006/wordprocessingDrawing" xmlns:r="http://schemas.openxmlformats.org/officeDocument/2006/relationships" xmlns:w14="http://schemas.microsoft.com/office/word/2010/wordml">
+              <w:rPr>
+                <w:rFonts w:ascii="Arial" w:hAnsi="Arial" w:eastAsia="Arial" w:cs="Arial"/>
+                <w:sz w:val="22"/>
+                <w:szCs w:val="22"/>
+                <w:color w:val="111111"/>
+              </w:rPr>
+              <w:t xml:space="preserve">3.50 (1.96) </w:t>
+            </w:r>
+          </w:p>
+        </w:tc>
+        <w:tc>
+          <w:tcPr>
+            <w:tcBorders/>
+            <w:shd w:val="clear" w:color="auto" w:fill="FFFFFF"/>
+            <w:tcMar>
+              <w:top w:w="0" w:type="dxa"/>
+              <w:bottom w:w="0" w:type="dxa"/>
+              <w:left w:w="0" w:type="dxa"/>
+              <w:right w:w="0" w:type="dxa"/>
+            </w:tcMar>
+            <w:vAlign w:val="center"/>
+          </w:tcPr>
+          <w:p>
+            <w:pPr>
+              <w:jc w:val="center"/>
+              <w:spacing w:after="40" w:before="40"/>
+              <w:ind w:firstLine="0" w:left="100" w:right="100"/>
+            </w:pPr>
+            <w:r xmlns:w="http://schemas.openxmlformats.org/wordprocessingml/2006/main" xmlns:wp="http://schemas.openxmlformats.org/drawingml/2006/wordprocessingDrawing" xmlns:r="http://schemas.openxmlformats.org/officeDocument/2006/relationships" xmlns:w14="http://schemas.microsoft.com/office/word/2010/wordml">
+              <w:rPr>
+                <w:rFonts w:ascii="Arial" w:hAnsi="Arial" w:eastAsia="Arial" w:cs="Arial"/>
+                <w:sz w:val="22"/>
+                <w:szCs w:val="22"/>
+                <w:color w:val="111111"/>
+              </w:rPr>
+              <w:t xml:space="preserve">  0.588  </w:t>
+            </w:r>
+          </w:p>
+        </w:tc>
+      </w:tr>
+      <w:tr>
+        <w:trPr>
+          <w:cantSplit/>
+          <w:trHeight w:val="456" w:hRule="auto"/>
+        </w:trPr>
+        <w:tc>
+          <w:tcPr>
+            <w:tcBorders/>
+            <w:shd w:val="clear" w:color="auto" w:fill="FFFFFF"/>
+            <w:tcMar>
+              <w:top w:w="0" w:type="dxa"/>
+              <w:bottom w:w="0" w:type="dxa"/>
+              <w:left w:w="0" w:type="dxa"/>
+              <w:right w:w="0" w:type="dxa"/>
+            </w:tcMar>
+            <w:vAlign w:val="center"/>
+          </w:tcPr>
+          <w:p>
+            <w:pPr>
+              <w:jc w:val="left"/>
+              <w:spacing w:after="40" w:before="40"/>
+              <w:ind w:firstLine="0" w:left="100" w:right="100"/>
+            </w:pPr>
+            <w:r xmlns:w="http://schemas.openxmlformats.org/wordprocessingml/2006/main" xmlns:wp="http://schemas.openxmlformats.org/drawingml/2006/wordprocessingDrawing" xmlns:r="http://schemas.openxmlformats.org/officeDocument/2006/relationships" xmlns:w14="http://schemas.microsoft.com/office/word/2010/wordml">
+              <w:rPr>
+                <w:rFonts w:ascii="Arial" w:hAnsi="Arial" w:eastAsia="Arial" w:cs="Arial"/>
+                <w:sz w:val="22"/>
+                <w:szCs w:val="22"/>
+                <w:color w:val="111111"/>
+              </w:rPr>
+              <w:t xml:space="preserve">tdw</w:t>
+            </w:r>
+          </w:p>
+        </w:tc>
+        <w:tc>
+          <w:tcPr>
+            <w:tcBorders/>
+            <w:shd w:val="clear" w:color="auto" w:fill="FFFFFF"/>
+            <w:tcMar>
+              <w:top w:w="0" w:type="dxa"/>
+              <w:bottom w:w="0" w:type="dxa"/>
+              <w:left w:w="0" w:type="dxa"/>
+              <w:right w:w="0" w:type="dxa"/>
+            </w:tcMar>
+            <w:vAlign w:val="center"/>
+          </w:tcPr>
+          <w:p>
+            <w:pPr>
+              <w:jc w:val="center"/>
+              <w:spacing w:after="40" w:before="40"/>
+              <w:ind w:firstLine="0" w:left="100" w:right="100"/>
+            </w:pPr>
+            <w:r xmlns:w="http://schemas.openxmlformats.org/wordprocessingml/2006/main" xmlns:wp="http://schemas.openxmlformats.org/drawingml/2006/wordprocessingDrawing" xmlns:r="http://schemas.openxmlformats.org/officeDocument/2006/relationships" xmlns:w14="http://schemas.microsoft.com/office/word/2010/wordml">
+              <w:rPr>
+                <w:rFonts w:ascii="Arial" w:hAnsi="Arial" w:eastAsia="Arial" w:cs="Arial"/>
+                <w:sz w:val="22"/>
+                <w:szCs w:val="22"/>
+                <w:color w:val="111111"/>
+              </w:rPr>
+              <w:t xml:space="preserve">23.7 (10.8) </w:t>
+            </w:r>
+          </w:p>
+        </w:tc>
+        <w:tc>
+          <w:tcPr>
+            <w:tcBorders/>
+            <w:shd w:val="clear" w:color="auto" w:fill="FFFFFF"/>
+            <w:tcMar>
+              <w:top w:w="0" w:type="dxa"/>
+              <w:bottom w:w="0" w:type="dxa"/>
+              <w:left w:w="0" w:type="dxa"/>
+              <w:right w:w="0" w:type="dxa"/>
+            </w:tcMar>
+            <w:vAlign w:val="center"/>
+          </w:tcPr>
+          <w:p>
+            <w:pPr>
+              <w:jc w:val="center"/>
+              <w:spacing w:after="40" w:before="40"/>
+              <w:ind w:firstLine="0" w:left="100" w:right="100"/>
+            </w:pPr>
+            <w:r xmlns:w="http://schemas.openxmlformats.org/wordprocessingml/2006/main" xmlns:wp="http://schemas.openxmlformats.org/drawingml/2006/wordprocessingDrawing" xmlns:r="http://schemas.openxmlformats.org/officeDocument/2006/relationships" xmlns:w14="http://schemas.microsoft.com/office/word/2010/wordml">
+              <w:rPr>
+                <w:rFonts w:ascii="Arial" w:hAnsi="Arial" w:eastAsia="Arial" w:cs="Arial"/>
+                <w:sz w:val="22"/>
+                <w:szCs w:val="22"/>
+                <w:color w:val="111111"/>
+              </w:rPr>
+              <w:t xml:space="preserve">39.8 (19.0) </w:t>
+            </w:r>
+          </w:p>
+        </w:tc>
+        <w:tc>
+          <w:tcPr>
+            <w:tcBorders/>
+            <w:shd w:val="clear" w:color="auto" w:fill="FFFFFF"/>
+            <w:tcMar>
+              <w:top w:w="0" w:type="dxa"/>
+              <w:bottom w:w="0" w:type="dxa"/>
+              <w:left w:w="0" w:type="dxa"/>
+              <w:right w:w="0" w:type="dxa"/>
+            </w:tcMar>
+            <w:vAlign w:val="center"/>
+          </w:tcPr>
+          <w:p>
+            <w:pPr>
+              <w:jc w:val="center"/>
+              <w:spacing w:after="40" w:before="40"/>
+              <w:ind w:firstLine="0" w:left="100" w:right="100"/>
+            </w:pPr>
+            <w:r xmlns:w="http://schemas.openxmlformats.org/wordprocessingml/2006/main" xmlns:wp="http://schemas.openxmlformats.org/drawingml/2006/wordprocessingDrawing" xmlns:r="http://schemas.openxmlformats.org/officeDocument/2006/relationships" xmlns:w14="http://schemas.microsoft.com/office/word/2010/wordml">
+              <w:rPr>
+                <w:rFonts w:ascii="Arial" w:hAnsi="Arial" w:eastAsia="Arial" w:cs="Arial"/>
+                <w:sz w:val="22"/>
+                <w:szCs w:val="22"/>
+                <w:color w:val="111111"/>
+              </w:rPr>
+              <w:t xml:space="preserve"> &lt;0.001  </w:t>
+            </w:r>
+          </w:p>
+        </w:tc>
+      </w:tr>
+      <w:tr>
+        <w:trPr>
+          <w:cantSplit/>
+          <w:trHeight w:val="456" w:hRule="auto"/>
+        </w:trPr>
+        <w:tc>
+          <w:tcPr>
+            <w:tcBorders/>
+            <w:shd w:val="clear" w:color="auto" w:fill="FFFFFF"/>
+            <w:tcMar>
+              <w:top w:w="0" w:type="dxa"/>
+              <w:bottom w:w="0" w:type="dxa"/>
+              <w:left w:w="0" w:type="dxa"/>
+              <w:right w:w="0" w:type="dxa"/>
+            </w:tcMar>
+            <w:vAlign w:val="center"/>
+          </w:tcPr>
+          <w:p>
+            <w:pPr>
+              <w:jc w:val="left"/>
+              <w:spacing w:after="40" w:before="40"/>
+              <w:ind w:firstLine="0" w:left="100" w:right="100"/>
+            </w:pPr>
+            <w:r xmlns:w="http://schemas.openxmlformats.org/wordprocessingml/2006/main" xmlns:wp="http://schemas.openxmlformats.org/drawingml/2006/wordprocessingDrawing" xmlns:r="http://schemas.openxmlformats.org/officeDocument/2006/relationships" xmlns:w14="http://schemas.microsoft.com/office/word/2010/wordml">
+              <w:rPr>
+                <w:rFonts w:ascii="Arial" w:hAnsi="Arial" w:eastAsia="Arial" w:cs="Arial"/>
+                <w:sz w:val="22"/>
+                <w:szCs w:val="22"/>
+                <w:color w:val="111111"/>
+              </w:rPr>
+              <w:t xml:space="preserve">ntub</w:t>
+            </w:r>
+          </w:p>
+        </w:tc>
+        <w:tc>
+          <w:tcPr>
+            <w:tcBorders/>
+            <w:shd w:val="clear" w:color="auto" w:fill="FFFFFF"/>
+            <w:tcMar>
+              <w:top w:w="0" w:type="dxa"/>
+              <w:bottom w:w="0" w:type="dxa"/>
+              <w:left w:w="0" w:type="dxa"/>
+              <w:right w:w="0" w:type="dxa"/>
+            </w:tcMar>
+            <w:vAlign w:val="center"/>
+          </w:tcPr>
+          <w:p>
+            <w:pPr>
+              <w:jc w:val="center"/>
+              <w:spacing w:after="40" w:before="40"/>
+              <w:ind w:firstLine="0" w:left="100" w:right="100"/>
+            </w:pPr>
+            <w:r xmlns:w="http://schemas.openxmlformats.org/wordprocessingml/2006/main" xmlns:wp="http://schemas.openxmlformats.org/drawingml/2006/wordprocessingDrawing" xmlns:r="http://schemas.openxmlformats.org/officeDocument/2006/relationships" xmlns:w14="http://schemas.microsoft.com/office/word/2010/wordml">
+              <w:rPr>
+                <w:rFonts w:ascii="Arial" w:hAnsi="Arial" w:eastAsia="Arial" w:cs="Arial"/>
+                <w:sz w:val="22"/>
+                <w:szCs w:val="22"/>
+                <w:color w:val="111111"/>
+              </w:rPr>
+              <w:t xml:space="preserve">12.0 (6.21) </w:t>
+            </w:r>
+          </w:p>
+        </w:tc>
+        <w:tc>
+          <w:tcPr>
+            <w:tcBorders/>
+            <w:shd w:val="clear" w:color="auto" w:fill="FFFFFF"/>
+            <w:tcMar>
+              <w:top w:w="0" w:type="dxa"/>
+              <w:bottom w:w="0" w:type="dxa"/>
+              <w:left w:w="0" w:type="dxa"/>
+              <w:right w:w="0" w:type="dxa"/>
+            </w:tcMar>
+            <w:vAlign w:val="center"/>
+          </w:tcPr>
+          <w:p>
+            <w:pPr>
+              <w:jc w:val="center"/>
+              <w:spacing w:after="40" w:before="40"/>
+              <w:ind w:firstLine="0" w:left="100" w:right="100"/>
+            </w:pPr>
+            <w:r xmlns:w="http://schemas.openxmlformats.org/wordprocessingml/2006/main" xmlns:wp="http://schemas.openxmlformats.org/drawingml/2006/wordprocessingDrawing" xmlns:r="http://schemas.openxmlformats.org/officeDocument/2006/relationships" xmlns:w14="http://schemas.microsoft.com/office/word/2010/wordml">
+              <w:rPr>
+                <w:rFonts w:ascii="Arial" w:hAnsi="Arial" w:eastAsia="Arial" w:cs="Arial"/>
+                <w:sz w:val="22"/>
+                <w:szCs w:val="22"/>
+                <w:color w:val="111111"/>
+              </w:rPr>
+              <w:t xml:space="preserve">12.0 (4.94) </w:t>
+            </w:r>
+          </w:p>
+        </w:tc>
+        <w:tc>
+          <w:tcPr>
+            <w:tcBorders/>
+            <w:shd w:val="clear" w:color="auto" w:fill="FFFFFF"/>
+            <w:tcMar>
+              <w:top w:w="0" w:type="dxa"/>
+              <w:bottom w:w="0" w:type="dxa"/>
+              <w:left w:w="0" w:type="dxa"/>
+              <w:right w:w="0" w:type="dxa"/>
+            </w:tcMar>
+            <w:vAlign w:val="center"/>
+          </w:tcPr>
+          <w:p>
+            <w:pPr>
+              <w:jc w:val="center"/>
+              <w:spacing w:after="40" w:before="40"/>
+              <w:ind w:firstLine="0" w:left="100" w:right="100"/>
+            </w:pPr>
+            <w:r xmlns:w="http://schemas.openxmlformats.org/wordprocessingml/2006/main" xmlns:wp="http://schemas.openxmlformats.org/drawingml/2006/wordprocessingDrawing" xmlns:r="http://schemas.openxmlformats.org/officeDocument/2006/relationships" xmlns:w14="http://schemas.microsoft.com/office/word/2010/wordml">
+              <w:rPr>
+                <w:rFonts w:ascii="Arial" w:hAnsi="Arial" w:eastAsia="Arial" w:cs="Arial"/>
+                <w:sz w:val="22"/>
+                <w:szCs w:val="22"/>
+                <w:color w:val="111111"/>
+              </w:rPr>
+              <w:t xml:space="preserve">  0.976  </w:t>
+            </w:r>
+          </w:p>
+        </w:tc>
+      </w:tr>
+      <w:tr>
+        <w:trPr>
+          <w:cantSplit/>
+          <w:trHeight w:val="456" w:hRule="auto"/>
+        </w:trPr>
+        <w:tc>
+          <w:tcPr>
+            <w:tcBorders/>
+            <w:shd w:val="clear" w:color="auto" w:fill="FFFFFF"/>
+            <w:tcMar>
+              <w:top w:w="0" w:type="dxa"/>
+              <w:bottom w:w="0" w:type="dxa"/>
+              <w:left w:w="0" w:type="dxa"/>
+              <w:right w:w="0" w:type="dxa"/>
+            </w:tcMar>
+            <w:vAlign w:val="center"/>
+          </w:tcPr>
+          <w:p>
+            <w:pPr>
+              <w:jc w:val="left"/>
+              <w:spacing w:after="40" w:before="40"/>
+              <w:ind w:firstLine="0" w:left="100" w:right="100"/>
+            </w:pPr>
+            <w:r xmlns:w="http://schemas.openxmlformats.org/wordprocessingml/2006/main" xmlns:wp="http://schemas.openxmlformats.org/drawingml/2006/wordprocessingDrawing" xmlns:r="http://schemas.openxmlformats.org/officeDocument/2006/relationships" xmlns:w14="http://schemas.microsoft.com/office/word/2010/wordml">
+              <w:rPr>
+                <w:rFonts w:ascii="Arial" w:hAnsi="Arial" w:eastAsia="Arial" w:cs="Arial"/>
+                <w:sz w:val="22"/>
+                <w:szCs w:val="22"/>
+                <w:color w:val="111111"/>
+              </w:rPr>
+              <w:t xml:space="preserve">trs</w:t>
+            </w:r>
+          </w:p>
+        </w:tc>
+        <w:tc>
+          <w:tcPr>
+            <w:tcBorders/>
+            <w:shd w:val="clear" w:color="auto" w:fill="FFFFFF"/>
+            <w:tcMar>
+              <w:top w:w="0" w:type="dxa"/>
+              <w:bottom w:w="0" w:type="dxa"/>
+              <w:left w:w="0" w:type="dxa"/>
+              <w:right w:w="0" w:type="dxa"/>
+            </w:tcMar>
+            <w:vAlign w:val="center"/>
+          </w:tcPr>
+          <w:p>
+            <w:pPr>
+              <w:jc w:val="center"/>
+              <w:spacing w:after="40" w:before="40"/>
+              <w:ind w:firstLine="0" w:left="100" w:right="100"/>
+            </w:pPr>
+            <w:r xmlns:w="http://schemas.openxmlformats.org/wordprocessingml/2006/main" xmlns:wp="http://schemas.openxmlformats.org/drawingml/2006/wordprocessingDrawing" xmlns:r="http://schemas.openxmlformats.org/officeDocument/2006/relationships" xmlns:w14="http://schemas.microsoft.com/office/word/2010/wordml">
+              <w:rPr>
+                <w:rFonts w:ascii="Arial" w:hAnsi="Arial" w:eastAsia="Arial" w:cs="Arial"/>
+                <w:sz w:val="22"/>
+                <w:szCs w:val="22"/>
+                <w:color w:val="111111"/>
+              </w:rPr>
+              <w:t xml:space="preserve">4.52 (1.22) </w:t>
+            </w:r>
+          </w:p>
+        </w:tc>
+        <w:tc>
+          <w:tcPr>
+            <w:tcBorders/>
+            <w:shd w:val="clear" w:color="auto" w:fill="FFFFFF"/>
+            <w:tcMar>
+              <w:top w:w="0" w:type="dxa"/>
+              <w:bottom w:w="0" w:type="dxa"/>
+              <w:left w:w="0" w:type="dxa"/>
+              <w:right w:w="0" w:type="dxa"/>
+            </w:tcMar>
+            <w:vAlign w:val="center"/>
+          </w:tcPr>
+          <w:p>
+            <w:pPr>
+              <w:jc w:val="center"/>
+              <w:spacing w:after="40" w:before="40"/>
+              <w:ind w:firstLine="0" w:left="100" w:right="100"/>
+            </w:pPr>
+            <w:r xmlns:w="http://schemas.openxmlformats.org/wordprocessingml/2006/main" xmlns:wp="http://schemas.openxmlformats.org/drawingml/2006/wordprocessingDrawing" xmlns:r="http://schemas.openxmlformats.org/officeDocument/2006/relationships" xmlns:w14="http://schemas.microsoft.com/office/word/2010/wordml">
+              <w:rPr>
+                <w:rFonts w:ascii="Arial" w:hAnsi="Arial" w:eastAsia="Arial" w:cs="Arial"/>
+                <w:sz w:val="22"/>
+                <w:szCs w:val="22"/>
+                <w:color w:val="111111"/>
+              </w:rPr>
+              <w:t xml:space="preserve">7.85 (2.20) </w:t>
+            </w:r>
+          </w:p>
+        </w:tc>
+        <w:tc>
+          <w:tcPr>
+            <w:tcBorders/>
+            <w:shd w:val="clear" w:color="auto" w:fill="FFFFFF"/>
+            <w:tcMar>
+              <w:top w:w="0" w:type="dxa"/>
+              <w:bottom w:w="0" w:type="dxa"/>
+              <w:left w:w="0" w:type="dxa"/>
+              <w:right w:w="0" w:type="dxa"/>
+            </w:tcMar>
+            <w:vAlign w:val="center"/>
+          </w:tcPr>
+          <w:p>
+            <w:pPr>
+              <w:jc w:val="center"/>
+              <w:spacing w:after="40" w:before="40"/>
+              <w:ind w:firstLine="0" w:left="100" w:right="100"/>
+            </w:pPr>
+            <w:r xmlns:w="http://schemas.openxmlformats.org/wordprocessingml/2006/main" xmlns:wp="http://schemas.openxmlformats.org/drawingml/2006/wordprocessingDrawing" xmlns:r="http://schemas.openxmlformats.org/officeDocument/2006/relationships" xmlns:w14="http://schemas.microsoft.com/office/word/2010/wordml">
+              <w:rPr>
+                <w:rFonts w:ascii="Arial" w:hAnsi="Arial" w:eastAsia="Arial" w:cs="Arial"/>
+                <w:sz w:val="22"/>
+                <w:szCs w:val="22"/>
+                <w:color w:val="111111"/>
+              </w:rPr>
+              <w:t xml:space="preserve"> &lt;0.001  </w:t>
+            </w:r>
+          </w:p>
+        </w:tc>
+      </w:tr>
+      <w:tr>
+        <w:trPr>
+          <w:cantSplit/>
+          <w:trHeight w:val="456" w:hRule="auto"/>
+        </w:trPr>
+        <w:tc>
+          <w:tcPr>
+            <w:tcBorders/>
+            <w:shd w:val="clear" w:color="auto" w:fill="FFFFFF"/>
+            <w:tcMar>
+              <w:top w:w="0" w:type="dxa"/>
+              <w:bottom w:w="0" w:type="dxa"/>
+              <w:left w:w="0" w:type="dxa"/>
+              <w:right w:w="0" w:type="dxa"/>
+            </w:tcMar>
+            <w:vAlign w:val="center"/>
+          </w:tcPr>
+          <w:p>
+            <w:pPr>
+              <w:jc w:val="left"/>
+              <w:spacing w:after="40" w:before="40"/>
+              <w:ind w:firstLine="0" w:left="100" w:right="100"/>
+            </w:pPr>
+            <w:r xmlns:w="http://schemas.openxmlformats.org/wordprocessingml/2006/main" xmlns:wp="http://schemas.openxmlformats.org/drawingml/2006/wordprocessingDrawing" xmlns:r="http://schemas.openxmlformats.org/officeDocument/2006/relationships" xmlns:w14="http://schemas.microsoft.com/office/word/2010/wordml">
+              <w:rPr>
+                <w:rFonts w:ascii="Arial" w:hAnsi="Arial" w:eastAsia="Arial" w:cs="Arial"/>
+                <w:sz w:val="22"/>
+                <w:szCs w:val="22"/>
+                <w:color w:val="111111"/>
+              </w:rPr>
+              <w:t xml:space="preserve">lfa</w:t>
+            </w:r>
+          </w:p>
+        </w:tc>
+        <w:tc>
+          <w:tcPr>
+            <w:tcBorders/>
+            <w:shd w:val="clear" w:color="auto" w:fill="FFFFFF"/>
+            <w:tcMar>
+              <w:top w:w="0" w:type="dxa"/>
+              <w:bottom w:w="0" w:type="dxa"/>
+              <w:left w:w="0" w:type="dxa"/>
+              <w:right w:w="0" w:type="dxa"/>
+            </w:tcMar>
+            <w:vAlign w:val="center"/>
+          </w:tcPr>
+          <w:p>
+            <w:pPr>
+              <w:jc w:val="center"/>
+              <w:spacing w:after="40" w:before="40"/>
+              <w:ind w:firstLine="0" w:left="100" w:right="100"/>
+            </w:pPr>
+            <w:r xmlns:w="http://schemas.openxmlformats.org/wordprocessingml/2006/main" xmlns:wp="http://schemas.openxmlformats.org/drawingml/2006/wordprocessingDrawing" xmlns:r="http://schemas.openxmlformats.org/officeDocument/2006/relationships" xmlns:w14="http://schemas.microsoft.com/office/word/2010/wordml">
+              <w:rPr>
+                <w:rFonts w:ascii="Arial" w:hAnsi="Arial" w:eastAsia="Arial" w:cs="Arial"/>
+                <w:sz w:val="22"/>
+                <w:szCs w:val="22"/>
+                <w:color w:val="111111"/>
+              </w:rPr>
+              <w:t xml:space="preserve"> 2488 (797) </w:t>
+            </w:r>
+          </w:p>
+        </w:tc>
+        <w:tc>
+          <w:tcPr>
+            <w:tcBorders/>
+            <w:shd w:val="clear" w:color="auto" w:fill="FFFFFF"/>
+            <w:tcMar>
+              <w:top w:w="0" w:type="dxa"/>
+              <w:bottom w:w="0" w:type="dxa"/>
+              <w:left w:w="0" w:type="dxa"/>
+              <w:right w:w="0" w:type="dxa"/>
+            </w:tcMar>
+            <w:vAlign w:val="center"/>
+          </w:tcPr>
+          <w:p>
+            <w:pPr>
+              <w:jc w:val="center"/>
+              <w:spacing w:after="40" w:before="40"/>
+              <w:ind w:firstLine="0" w:left="100" w:right="100"/>
+            </w:pPr>
+            <w:r xmlns:w="http://schemas.openxmlformats.org/wordprocessingml/2006/main" xmlns:wp="http://schemas.openxmlformats.org/drawingml/2006/wordprocessingDrawing" xmlns:r="http://schemas.openxmlformats.org/officeDocument/2006/relationships" xmlns:w14="http://schemas.microsoft.com/office/word/2010/wordml">
+              <w:rPr>
+                <w:rFonts w:ascii="Arial" w:hAnsi="Arial" w:eastAsia="Arial" w:cs="Arial"/>
+                <w:sz w:val="22"/>
+                <w:szCs w:val="22"/>
+                <w:color w:val="111111"/>
+              </w:rPr>
+              <w:t xml:space="preserve">7100 (2380) </w:t>
+            </w:r>
+          </w:p>
+        </w:tc>
+        <w:tc>
+          <w:tcPr>
+            <w:tcBorders/>
+            <w:shd w:val="clear" w:color="auto" w:fill="FFFFFF"/>
+            <w:tcMar>
+              <w:top w:w="0" w:type="dxa"/>
+              <w:bottom w:w="0" w:type="dxa"/>
+              <w:left w:w="0" w:type="dxa"/>
+              <w:right w:w="0" w:type="dxa"/>
+            </w:tcMar>
+            <w:vAlign w:val="center"/>
+          </w:tcPr>
+          <w:p>
+            <w:pPr>
+              <w:jc w:val="center"/>
+              <w:spacing w:after="40" w:before="40"/>
+              <w:ind w:firstLine="0" w:left="100" w:right="100"/>
+            </w:pPr>
+            <w:r xmlns:w="http://schemas.openxmlformats.org/wordprocessingml/2006/main" xmlns:wp="http://schemas.openxmlformats.org/drawingml/2006/wordprocessingDrawing" xmlns:r="http://schemas.openxmlformats.org/officeDocument/2006/relationships" xmlns:w14="http://schemas.microsoft.com/office/word/2010/wordml">
+              <w:rPr>
+                <w:rFonts w:ascii="Arial" w:hAnsi="Arial" w:eastAsia="Arial" w:cs="Arial"/>
+                <w:sz w:val="22"/>
+                <w:szCs w:val="22"/>
+                <w:color w:val="111111"/>
+              </w:rPr>
+              <w:t xml:space="preserve"> &lt;0.001  </w:t>
+            </w:r>
+          </w:p>
+        </w:tc>
+      </w:tr>
+      <w:tr>
+        <w:trPr>
+          <w:cantSplit/>
+          <w:trHeight w:val="456" w:hRule="auto"/>
+        </w:trPr>
+        <w:tc>
+          <w:tcPr>
+            <w:tcBorders/>
+            <w:shd w:val="clear" w:color="auto" w:fill="FFFFFF"/>
+            <w:tcMar>
+              <w:top w:w="0" w:type="dxa"/>
+              <w:bottom w:w="0" w:type="dxa"/>
+              <w:left w:w="0" w:type="dxa"/>
+              <w:right w:w="0" w:type="dxa"/>
+            </w:tcMar>
+            <w:vAlign w:val="center"/>
+          </w:tcPr>
+          <w:p>
+            <w:pPr>
+              <w:jc w:val="left"/>
+              <w:spacing w:after="40" w:before="40"/>
+              <w:ind w:firstLine="0" w:left="100" w:right="100"/>
+            </w:pPr>
+            <w:r xmlns:w="http://schemas.openxmlformats.org/wordprocessingml/2006/main" xmlns:wp="http://schemas.openxmlformats.org/drawingml/2006/wordprocessingDrawing" xmlns:r="http://schemas.openxmlformats.org/officeDocument/2006/relationships" xmlns:w14="http://schemas.microsoft.com/office/word/2010/wordml">
+              <w:rPr>
+                <w:rFonts w:ascii="Arial" w:hAnsi="Arial" w:eastAsia="Arial" w:cs="Arial"/>
+                <w:sz w:val="22"/>
+                <w:szCs w:val="22"/>
+                <w:color w:val="111111"/>
+              </w:rPr>
+              <w:t xml:space="preserve">rdl</w:t>
+            </w:r>
+          </w:p>
+        </w:tc>
+        <w:tc>
+          <w:tcPr>
+            <w:tcBorders/>
+            <w:shd w:val="clear" w:color="auto" w:fill="FFFFFF"/>
+            <w:tcMar>
+              <w:top w:w="0" w:type="dxa"/>
+              <w:bottom w:w="0" w:type="dxa"/>
+              <w:left w:w="0" w:type="dxa"/>
+              <w:right w:w="0" w:type="dxa"/>
+            </w:tcMar>
+            <w:vAlign w:val="center"/>
+          </w:tcPr>
+          <w:p>
+            <w:pPr>
+              <w:jc w:val="center"/>
+              <w:spacing w:after="40" w:before="40"/>
+              <w:ind w:firstLine="0" w:left="100" w:right="100"/>
+            </w:pPr>
+            <w:r xmlns:w="http://schemas.openxmlformats.org/wordprocessingml/2006/main" xmlns:wp="http://schemas.openxmlformats.org/drawingml/2006/wordprocessingDrawing" xmlns:r="http://schemas.openxmlformats.org/officeDocument/2006/relationships" xmlns:w14="http://schemas.microsoft.com/office/word/2010/wordml">
+              <w:rPr>
+                <w:rFonts w:ascii="Arial" w:hAnsi="Arial" w:eastAsia="Arial" w:cs="Arial"/>
+                <w:sz w:val="22"/>
+                <w:szCs w:val="22"/>
+                <w:color w:val="111111"/>
+              </w:rPr>
+              <w:t xml:space="preserve">33.1 (6.45) </w:t>
+            </w:r>
+          </w:p>
+        </w:tc>
+        <w:tc>
+          <w:tcPr>
+            <w:tcBorders/>
+            <w:shd w:val="clear" w:color="auto" w:fill="FFFFFF"/>
+            <w:tcMar>
+              <w:top w:w="0" w:type="dxa"/>
+              <w:bottom w:w="0" w:type="dxa"/>
+              <w:left w:w="0" w:type="dxa"/>
+              <w:right w:w="0" w:type="dxa"/>
+            </w:tcMar>
+            <w:vAlign w:val="center"/>
+          </w:tcPr>
+          <w:p>
+            <w:pPr>
+              <w:jc w:val="center"/>
+              <w:spacing w:after="40" w:before="40"/>
+              <w:ind w:firstLine="0" w:left="100" w:right="100"/>
+            </w:pPr>
+            <w:r xmlns:w="http://schemas.openxmlformats.org/wordprocessingml/2006/main" xmlns:wp="http://schemas.openxmlformats.org/drawingml/2006/wordprocessingDrawing" xmlns:r="http://schemas.openxmlformats.org/officeDocument/2006/relationships" xmlns:w14="http://schemas.microsoft.com/office/word/2010/wordml">
+              <w:rPr>
+                <w:rFonts w:ascii="Arial" w:hAnsi="Arial" w:eastAsia="Arial" w:cs="Arial"/>
+                <w:sz w:val="22"/>
+                <w:szCs w:val="22"/>
+                <w:color w:val="111111"/>
+              </w:rPr>
+              <w:t xml:space="preserve">32.5 (5.81) </w:t>
+            </w:r>
+          </w:p>
+        </w:tc>
+        <w:tc>
+          <w:tcPr>
+            <w:tcBorders/>
+            <w:shd w:val="clear" w:color="auto" w:fill="FFFFFF"/>
+            <w:tcMar>
+              <w:top w:w="0" w:type="dxa"/>
+              <w:bottom w:w="0" w:type="dxa"/>
+              <w:left w:w="0" w:type="dxa"/>
+              <w:right w:w="0" w:type="dxa"/>
+            </w:tcMar>
+            <w:vAlign w:val="center"/>
+          </w:tcPr>
+          <w:p>
+            <w:pPr>
+              <w:jc w:val="center"/>
+              <w:spacing w:after="40" w:before="40"/>
+              <w:ind w:firstLine="0" w:left="100" w:right="100"/>
+            </w:pPr>
+            <w:r xmlns:w="http://schemas.openxmlformats.org/wordprocessingml/2006/main" xmlns:wp="http://schemas.openxmlformats.org/drawingml/2006/wordprocessingDrawing" xmlns:r="http://schemas.openxmlformats.org/officeDocument/2006/relationships" xmlns:w14="http://schemas.microsoft.com/office/word/2010/wordml">
+              <w:rPr>
+                <w:rFonts w:ascii="Arial" w:hAnsi="Arial" w:eastAsia="Arial" w:cs="Arial"/>
+                <w:sz w:val="22"/>
+                <w:szCs w:val="22"/>
+                <w:color w:val="111111"/>
+              </w:rPr>
+              <w:t xml:space="preserve">  0.528  </w:t>
+            </w:r>
+          </w:p>
+        </w:tc>
+      </w:tr>
+      <w:tr>
+        <w:trPr>
+          <w:cantSplit/>
+          <w:trHeight w:val="456" w:hRule="auto"/>
+        </w:trPr>
+        <w:tc>
+          <w:tcPr>
+            <w:tcBorders/>
+            <w:shd w:val="clear" w:color="auto" w:fill="FFFFFF"/>
+            <w:tcMar>
+              <w:top w:w="0" w:type="dxa"/>
+              <w:bottom w:w="0" w:type="dxa"/>
+              <w:left w:w="0" w:type="dxa"/>
+              <w:right w:w="0" w:type="dxa"/>
+            </w:tcMar>
+            <w:vAlign w:val="center"/>
+          </w:tcPr>
+          <w:p>
+            <w:pPr>
+              <w:jc w:val="left"/>
+              <w:spacing w:after="40" w:before="40"/>
+              <w:ind w:firstLine="0" w:left="100" w:right="100"/>
+            </w:pPr>
+            <w:r xmlns:w="http://schemas.openxmlformats.org/wordprocessingml/2006/main" xmlns:wp="http://schemas.openxmlformats.org/drawingml/2006/wordprocessingDrawing" xmlns:r="http://schemas.openxmlformats.org/officeDocument/2006/relationships" xmlns:w14="http://schemas.microsoft.com/office/word/2010/wordml">
+              <w:rPr>
+                <w:rFonts w:ascii="Arial" w:hAnsi="Arial" w:eastAsia="Arial" w:cs="Arial"/>
+                <w:sz w:val="22"/>
+                <w:szCs w:val="22"/>
+                <w:color w:val="111111"/>
+              </w:rPr>
+              <w:t xml:space="preserve">tdb</w:t>
+            </w:r>
+          </w:p>
+        </w:tc>
+        <w:tc>
+          <w:tcPr>
+            <w:tcBorders/>
+            <w:shd w:val="clear" w:color="auto" w:fill="FFFFFF"/>
+            <w:tcMar>
+              <w:top w:w="0" w:type="dxa"/>
+              <w:bottom w:w="0" w:type="dxa"/>
+              <w:left w:w="0" w:type="dxa"/>
+              <w:right w:w="0" w:type="dxa"/>
+            </w:tcMar>
+            <w:vAlign w:val="center"/>
+          </w:tcPr>
+          <w:p>
+            <w:pPr>
+              <w:jc w:val="center"/>
+              <w:spacing w:after="40" w:before="40"/>
+              <w:ind w:firstLine="0" w:left="100" w:right="100"/>
+            </w:pPr>
+            <w:r xmlns:w="http://schemas.openxmlformats.org/wordprocessingml/2006/main" xmlns:wp="http://schemas.openxmlformats.org/drawingml/2006/wordprocessingDrawing" xmlns:r="http://schemas.openxmlformats.org/officeDocument/2006/relationships" xmlns:w14="http://schemas.microsoft.com/office/word/2010/wordml">
+              <w:rPr>
+                <w:rFonts w:ascii="Arial" w:hAnsi="Arial" w:eastAsia="Arial" w:cs="Arial"/>
+                <w:sz w:val="22"/>
+                <w:szCs w:val="22"/>
+                <w:color w:val="111111"/>
+              </w:rPr>
+              <w:t xml:space="preserve">50.8 (15.7) </w:t>
+            </w:r>
+          </w:p>
+        </w:tc>
+        <w:tc>
+          <w:tcPr>
+            <w:tcBorders/>
+            <w:shd w:val="clear" w:color="auto" w:fill="FFFFFF"/>
+            <w:tcMar>
+              <w:top w:w="0" w:type="dxa"/>
+              <w:bottom w:w="0" w:type="dxa"/>
+              <w:left w:w="0" w:type="dxa"/>
+              <w:right w:w="0" w:type="dxa"/>
+            </w:tcMar>
+            <w:vAlign w:val="center"/>
+          </w:tcPr>
+          <w:p>
+            <w:pPr>
+              <w:jc w:val="center"/>
+              <w:spacing w:after="40" w:before="40"/>
+              <w:ind w:firstLine="0" w:left="100" w:right="100"/>
+            </w:pPr>
+            <w:r xmlns:w="http://schemas.openxmlformats.org/wordprocessingml/2006/main" xmlns:wp="http://schemas.openxmlformats.org/drawingml/2006/wordprocessingDrawing" xmlns:r="http://schemas.openxmlformats.org/officeDocument/2006/relationships" xmlns:w14="http://schemas.microsoft.com/office/word/2010/wordml">
+              <w:rPr>
+                <w:rFonts w:ascii="Arial" w:hAnsi="Arial" w:eastAsia="Arial" w:cs="Arial"/>
+                <w:sz w:val="22"/>
+                <w:szCs w:val="22"/>
+                <w:color w:val="111111"/>
+              </w:rPr>
+              <w:t xml:space="preserve">74.7 (24.1) </w:t>
+            </w:r>
+          </w:p>
+        </w:tc>
+        <w:tc>
+          <w:tcPr>
+            <w:tcBorders/>
+            <w:shd w:val="clear" w:color="auto" w:fill="FFFFFF"/>
+            <w:tcMar>
+              <w:top w:w="0" w:type="dxa"/>
+              <w:bottom w:w="0" w:type="dxa"/>
+              <w:left w:w="0" w:type="dxa"/>
+              <w:right w:w="0" w:type="dxa"/>
+            </w:tcMar>
+            <w:vAlign w:val="center"/>
+          </w:tcPr>
+          <w:p>
+            <w:pPr>
+              <w:jc w:val="center"/>
+              <w:spacing w:after="40" w:before="40"/>
+              <w:ind w:firstLine="0" w:left="100" w:right="100"/>
+            </w:pPr>
+            <w:r xmlns:w="http://schemas.openxmlformats.org/wordprocessingml/2006/main" xmlns:wp="http://schemas.openxmlformats.org/drawingml/2006/wordprocessingDrawing" xmlns:r="http://schemas.openxmlformats.org/officeDocument/2006/relationships" xmlns:w14="http://schemas.microsoft.com/office/word/2010/wordml">
+              <w:rPr>
+                <w:rFonts w:ascii="Arial" w:hAnsi="Arial" w:eastAsia="Arial" w:cs="Arial"/>
+                <w:sz w:val="22"/>
+                <w:szCs w:val="22"/>
+                <w:color w:val="111111"/>
+              </w:rPr>
+              <w:t xml:space="preserve"> &lt;0.001  </w:t>
+            </w:r>
+          </w:p>
+        </w:tc>
+      </w:tr>
+      <w:tr>
+        <w:trPr>
+          <w:cantSplit/>
+          <w:trHeight w:val="456" w:hRule="auto"/>
+        </w:trPr>
+        <w:tc>
+          <w:tcPr>
+            <w:tcBorders/>
+            <w:shd w:val="clear" w:color="auto" w:fill="FFFFFF"/>
+            <w:tcMar>
+              <w:top w:w="0" w:type="dxa"/>
+              <w:bottom w:w="0" w:type="dxa"/>
+              <w:left w:w="0" w:type="dxa"/>
+              <w:right w:w="0" w:type="dxa"/>
+            </w:tcMar>
+            <w:vAlign w:val="center"/>
+          </w:tcPr>
+          <w:p>
+            <w:pPr>
+              <w:jc w:val="left"/>
+              <w:spacing w:after="40" w:before="40"/>
+              <w:ind w:firstLine="0" w:left="100" w:right="100"/>
+            </w:pPr>
+            <w:r xmlns:w="http://schemas.openxmlformats.org/wordprocessingml/2006/main" xmlns:wp="http://schemas.openxmlformats.org/drawingml/2006/wordprocessingDrawing" xmlns:r="http://schemas.openxmlformats.org/officeDocument/2006/relationships" xmlns:w14="http://schemas.microsoft.com/office/word/2010/wordml">
+              <w:rPr>
+                <w:rFonts w:ascii="Arial" w:hAnsi="Arial" w:eastAsia="Arial" w:cs="Arial"/>
+                <w:sz w:val="22"/>
+                <w:szCs w:val="22"/>
+                <w:color w:val="111111"/>
+              </w:rPr>
+              <w:t xml:space="preserve">hi</w:t>
+            </w:r>
+          </w:p>
+        </w:tc>
+        <w:tc>
+          <w:tcPr>
+            <w:tcBorders/>
+            <w:shd w:val="clear" w:color="auto" w:fill="FFFFFF"/>
+            <w:tcMar>
+              <w:top w:w="0" w:type="dxa"/>
+              <w:bottom w:w="0" w:type="dxa"/>
+              <w:left w:w="0" w:type="dxa"/>
+              <w:right w:w="0" w:type="dxa"/>
+            </w:tcMar>
+            <w:vAlign w:val="center"/>
+          </w:tcPr>
+          <w:p>
+            <w:pPr>
+              <w:jc w:val="center"/>
+              <w:spacing w:after="40" w:before="40"/>
+              <w:ind w:firstLine="0" w:left="100" w:right="100"/>
+            </w:pPr>
+            <w:r xmlns:w="http://schemas.openxmlformats.org/wordprocessingml/2006/main" xmlns:wp="http://schemas.openxmlformats.org/drawingml/2006/wordprocessingDrawing" xmlns:r="http://schemas.openxmlformats.org/officeDocument/2006/relationships" xmlns:w14="http://schemas.microsoft.com/office/word/2010/wordml">
+              <w:rPr>
+                <w:rFonts w:ascii="Arial" w:hAnsi="Arial" w:eastAsia="Arial" w:cs="Arial"/>
+                <w:sz w:val="22"/>
+                <w:szCs w:val="22"/>
+                <w:color w:val="111111"/>
+              </w:rPr>
+              <w:t xml:space="preserve">0.47 (0.16) </w:t>
+            </w:r>
+          </w:p>
+        </w:tc>
+        <w:tc>
+          <w:tcPr>
+            <w:tcBorders/>
+            <w:shd w:val="clear" w:color="auto" w:fill="FFFFFF"/>
+            <w:tcMar>
+              <w:top w:w="0" w:type="dxa"/>
+              <w:bottom w:w="0" w:type="dxa"/>
+              <w:left w:w="0" w:type="dxa"/>
+              <w:right w:w="0" w:type="dxa"/>
+            </w:tcMar>
+            <w:vAlign w:val="center"/>
+          </w:tcPr>
+          <w:p>
+            <w:pPr>
+              <w:jc w:val="center"/>
+              <w:spacing w:after="40" w:before="40"/>
+              <w:ind w:firstLine="0" w:left="100" w:right="100"/>
+            </w:pPr>
+            <w:r xmlns:w="http://schemas.openxmlformats.org/wordprocessingml/2006/main" xmlns:wp="http://schemas.openxmlformats.org/drawingml/2006/wordprocessingDrawing" xmlns:r="http://schemas.openxmlformats.org/officeDocument/2006/relationships" xmlns:w14="http://schemas.microsoft.com/office/word/2010/wordml">
+              <w:rPr>
+                <w:rFonts w:ascii="Arial" w:hAnsi="Arial" w:eastAsia="Arial" w:cs="Arial"/>
+                <w:sz w:val="22"/>
+                <w:szCs w:val="22"/>
+                <w:color w:val="111111"/>
+              </w:rPr>
+              <w:t xml:space="preserve">0.53 (0.14) </w:t>
+            </w:r>
+          </w:p>
+        </w:tc>
+        <w:tc>
+          <w:tcPr>
+            <w:tcBorders/>
+            <w:shd w:val="clear" w:color="auto" w:fill="FFFFFF"/>
+            <w:tcMar>
+              <w:top w:w="0" w:type="dxa"/>
+              <w:bottom w:w="0" w:type="dxa"/>
+              <w:left w:w="0" w:type="dxa"/>
+              <w:right w:w="0" w:type="dxa"/>
+            </w:tcMar>
+            <w:vAlign w:val="center"/>
+          </w:tcPr>
+          <w:p>
+            <w:pPr>
+              <w:jc w:val="center"/>
+              <w:spacing w:after="40" w:before="40"/>
+              <w:ind w:firstLine="0" w:left="100" w:right="100"/>
+            </w:pPr>
+            <w:r xmlns:w="http://schemas.openxmlformats.org/wordprocessingml/2006/main" xmlns:wp="http://schemas.openxmlformats.org/drawingml/2006/wordprocessingDrawing" xmlns:r="http://schemas.openxmlformats.org/officeDocument/2006/relationships" xmlns:w14="http://schemas.microsoft.com/office/word/2010/wordml">
+              <w:rPr>
+                <w:rFonts w:ascii="Arial" w:hAnsi="Arial" w:eastAsia="Arial" w:cs="Arial"/>
+                <w:sz w:val="22"/>
+                <w:szCs w:val="22"/>
+                <w:color w:val="111111"/>
+              </w:rPr>
+              <w:t xml:space="preserve">  0.016  </w:t>
+            </w:r>
+          </w:p>
+        </w:tc>
+      </w:tr>
+      <w:tr>
+        <w:trPr>
+          <w:cantSplit/>
+          <w:trHeight w:val="456" w:hRule="auto"/>
+        </w:trPr>
+        <w:tc>
+          <w:tcPr>
+            <w:tcBorders/>
+            <w:shd w:val="clear" w:color="auto" w:fill="FFFFFF"/>
+            <w:tcMar>
+              <w:top w:w="0" w:type="dxa"/>
+              <w:bottom w:w="0" w:type="dxa"/>
+              <w:left w:w="0" w:type="dxa"/>
+              <w:right w:w="0" w:type="dxa"/>
+            </w:tcMar>
+            <w:vAlign w:val="center"/>
+          </w:tcPr>
+          <w:p>
+            <w:pPr>
+              <w:jc w:val="left"/>
+              <w:spacing w:after="40" w:before="40"/>
+              <w:ind w:firstLine="0" w:left="100" w:right="100"/>
+            </w:pPr>
+            <w:r xmlns:w="http://schemas.openxmlformats.org/wordprocessingml/2006/main" xmlns:wp="http://schemas.openxmlformats.org/drawingml/2006/wordprocessingDrawing" xmlns:r="http://schemas.openxmlformats.org/officeDocument/2006/relationships" xmlns:w14="http://schemas.microsoft.com/office/word/2010/wordml">
+              <w:rPr>
+                <w:rFonts w:ascii="Arial" w:hAnsi="Arial" w:eastAsia="Arial" w:cs="Arial"/>
+                <w:sz w:val="22"/>
+                <w:szCs w:val="22"/>
+                <w:color w:val="111111"/>
+              </w:rPr>
+              <w:t xml:space="preserve">sla</w:t>
+            </w:r>
+          </w:p>
+        </w:tc>
+        <w:tc>
+          <w:tcPr>
+            <w:tcBorders/>
+            <w:shd w:val="clear" w:color="auto" w:fill="FFFFFF"/>
+            <w:tcMar>
+              <w:top w:w="0" w:type="dxa"/>
+              <w:bottom w:w="0" w:type="dxa"/>
+              <w:left w:w="0" w:type="dxa"/>
+              <w:right w:w="0" w:type="dxa"/>
+            </w:tcMar>
+            <w:vAlign w:val="center"/>
+          </w:tcPr>
+          <w:p>
+            <w:pPr>
+              <w:jc w:val="center"/>
+              <w:spacing w:after="40" w:before="40"/>
+              <w:ind w:firstLine="0" w:left="100" w:right="100"/>
+            </w:pPr>
+            <w:r xmlns:w="http://schemas.openxmlformats.org/wordprocessingml/2006/main" xmlns:wp="http://schemas.openxmlformats.org/drawingml/2006/wordprocessingDrawing" xmlns:r="http://schemas.openxmlformats.org/officeDocument/2006/relationships" xmlns:w14="http://schemas.microsoft.com/office/word/2010/wordml">
+              <w:rPr>
+                <w:rFonts w:ascii="Arial" w:hAnsi="Arial" w:eastAsia="Arial" w:cs="Arial"/>
+                <w:sz w:val="22"/>
+                <w:szCs w:val="22"/>
+                <w:color w:val="111111"/>
+              </w:rPr>
+              <w:t xml:space="preserve"> 218 (62.0) </w:t>
+            </w:r>
+          </w:p>
+        </w:tc>
+        <w:tc>
+          <w:tcPr>
+            <w:tcBorders/>
+            <w:shd w:val="clear" w:color="auto" w:fill="FFFFFF"/>
+            <w:tcMar>
+              <w:top w:w="0" w:type="dxa"/>
+              <w:bottom w:w="0" w:type="dxa"/>
+              <w:left w:w="0" w:type="dxa"/>
+              <w:right w:w="0" w:type="dxa"/>
+            </w:tcMar>
+            <w:vAlign w:val="center"/>
+          </w:tcPr>
+          <w:p>
+            <w:pPr>
+              <w:jc w:val="center"/>
+              <w:spacing w:after="40" w:before="40"/>
+              <w:ind w:firstLine="0" w:left="100" w:right="100"/>
+            </w:pPr>
+            <w:r xmlns:w="http://schemas.openxmlformats.org/wordprocessingml/2006/main" xmlns:wp="http://schemas.openxmlformats.org/drawingml/2006/wordprocessingDrawing" xmlns:r="http://schemas.openxmlformats.org/officeDocument/2006/relationships" xmlns:w14="http://schemas.microsoft.com/office/word/2010/wordml">
+              <w:rPr>
+                <w:rFonts w:ascii="Arial" w:hAnsi="Arial" w:eastAsia="Arial" w:cs="Arial"/>
+                <w:sz w:val="22"/>
+                <w:szCs w:val="22"/>
+                <w:color w:val="111111"/>
+              </w:rPr>
+              <w:t xml:space="preserve"> 415 (81.8) </w:t>
+            </w:r>
+          </w:p>
+        </w:tc>
+        <w:tc>
+          <w:tcPr>
+            <w:tcBorders/>
+            <w:shd w:val="clear" w:color="auto" w:fill="FFFFFF"/>
+            <w:tcMar>
+              <w:top w:w="0" w:type="dxa"/>
+              <w:bottom w:w="0" w:type="dxa"/>
+              <w:left w:w="0" w:type="dxa"/>
+              <w:right w:w="0" w:type="dxa"/>
+            </w:tcMar>
+            <w:vAlign w:val="center"/>
+          </w:tcPr>
+          <w:p>
+            <w:pPr>
+              <w:jc w:val="center"/>
+              <w:spacing w:after="40" w:before="40"/>
+              <w:ind w:firstLine="0" w:left="100" w:right="100"/>
+            </w:pPr>
+            <w:r xmlns:w="http://schemas.openxmlformats.org/wordprocessingml/2006/main" xmlns:wp="http://schemas.openxmlformats.org/drawingml/2006/wordprocessingDrawing" xmlns:r="http://schemas.openxmlformats.org/officeDocument/2006/relationships" xmlns:w14="http://schemas.microsoft.com/office/word/2010/wordml">
+              <w:rPr>
+                <w:rFonts w:ascii="Arial" w:hAnsi="Arial" w:eastAsia="Arial" w:cs="Arial"/>
+                <w:sz w:val="22"/>
+                <w:szCs w:val="22"/>
+                <w:color w:val="111111"/>
+              </w:rPr>
+              <w:t xml:space="preserve"> &lt;0.001  </w:t>
+            </w:r>
+          </w:p>
+        </w:tc>
+      </w:tr>
+      <w:tr>
+        <w:trPr>
+          <w:cantSplit/>
+          <w:trHeight w:val="456" w:hRule="auto"/>
+        </w:trPr>
+        <w:tc>
+          <w:tcPr>
+            <w:tcBorders/>
+            <w:shd w:val="clear" w:color="auto" w:fill="FFFFFF"/>
+            <w:tcMar>
+              <w:top w:w="0" w:type="dxa"/>
+              <w:bottom w:w="0" w:type="dxa"/>
+              <w:left w:w="0" w:type="dxa"/>
+              <w:right w:w="0" w:type="dxa"/>
+            </w:tcMar>
+            <w:vAlign w:val="center"/>
+          </w:tcPr>
+          <w:p>
+            <w:pPr>
+              <w:jc w:val="left"/>
+              <w:spacing w:after="40" w:before="40"/>
+              <w:ind w:firstLine="0" w:left="100" w:right="100"/>
+            </w:pPr>
+            <w:r xmlns:w="http://schemas.openxmlformats.org/wordprocessingml/2006/main" xmlns:wp="http://schemas.openxmlformats.org/drawingml/2006/wordprocessingDrawing" xmlns:r="http://schemas.openxmlformats.org/officeDocument/2006/relationships" xmlns:w14="http://schemas.microsoft.com/office/word/2010/wordml">
+              <w:rPr>
+                <w:rFonts w:ascii="Arial" w:hAnsi="Arial" w:eastAsia="Arial" w:cs="Arial"/>
+                <w:sz w:val="22"/>
+                <w:szCs w:val="22"/>
+                <w:color w:val="111111"/>
+              </w:rPr>
+              <w:t xml:space="preserve">wue</w:t>
+            </w:r>
+          </w:p>
+        </w:tc>
+        <w:tc>
+          <w:tcPr>
+            <w:tcBorders/>
+            <w:shd w:val="clear" w:color="auto" w:fill="FFFFFF"/>
+            <w:tcMar>
+              <w:top w:w="0" w:type="dxa"/>
+              <w:bottom w:w="0" w:type="dxa"/>
+              <w:left w:w="0" w:type="dxa"/>
+              <w:right w:w="0" w:type="dxa"/>
+            </w:tcMar>
+            <w:vAlign w:val="center"/>
+          </w:tcPr>
+          <w:p>
+            <w:pPr>
+              <w:jc w:val="center"/>
+              <w:spacing w:after="40" w:before="40"/>
+              <w:ind w:firstLine="0" w:left="100" w:right="100"/>
+            </w:pPr>
+            <w:r xmlns:w="http://schemas.openxmlformats.org/wordprocessingml/2006/main" xmlns:wp="http://schemas.openxmlformats.org/drawingml/2006/wordprocessingDrawing" xmlns:r="http://schemas.openxmlformats.org/officeDocument/2006/relationships" xmlns:w14="http://schemas.microsoft.com/office/word/2010/wordml">
+              <w:rPr>
+                <w:rFonts w:ascii="Arial" w:hAnsi="Arial" w:eastAsia="Arial" w:cs="Arial"/>
+                <w:sz w:val="22"/>
+                <w:szCs w:val="22"/>
+                <w:color w:val="111111"/>
+              </w:rPr>
+              <w:t xml:space="preserve">11.3 (2.15) </w:t>
+            </w:r>
+          </w:p>
+        </w:tc>
+        <w:tc>
+          <w:tcPr>
+            <w:tcBorders/>
+            <w:shd w:val="clear" w:color="auto" w:fill="FFFFFF"/>
+            <w:tcMar>
+              <w:top w:w="0" w:type="dxa"/>
+              <w:bottom w:w="0" w:type="dxa"/>
+              <w:left w:w="0" w:type="dxa"/>
+              <w:right w:w="0" w:type="dxa"/>
+            </w:tcMar>
+            <w:vAlign w:val="center"/>
+          </w:tcPr>
+          <w:p>
+            <w:pPr>
+              <w:jc w:val="center"/>
+              <w:spacing w:after="40" w:before="40"/>
+              <w:ind w:firstLine="0" w:left="100" w:right="100"/>
+            </w:pPr>
+            <w:r xmlns:w="http://schemas.openxmlformats.org/wordprocessingml/2006/main" xmlns:wp="http://schemas.openxmlformats.org/drawingml/2006/wordprocessingDrawing" xmlns:r="http://schemas.openxmlformats.org/officeDocument/2006/relationships" xmlns:w14="http://schemas.microsoft.com/office/word/2010/wordml">
+              <w:rPr>
+                <w:rFonts w:ascii="Arial" w:hAnsi="Arial" w:eastAsia="Arial" w:cs="Arial"/>
+                <w:sz w:val="22"/>
+                <w:szCs w:val="22"/>
+                <w:color w:val="111111"/>
+              </w:rPr>
+              <w:t xml:space="preserve">9.53 (1.26) </w:t>
+            </w:r>
+          </w:p>
+        </w:tc>
+        <w:tc>
+          <w:tcPr>
+            <w:tcBorders/>
+            <w:shd w:val="clear" w:color="auto" w:fill="FFFFFF"/>
+            <w:tcMar>
+              <w:top w:w="0" w:type="dxa"/>
+              <w:bottom w:w="0" w:type="dxa"/>
+              <w:left w:w="0" w:type="dxa"/>
+              <w:right w:w="0" w:type="dxa"/>
+            </w:tcMar>
+            <w:vAlign w:val="center"/>
+          </w:tcPr>
+          <w:p>
+            <w:pPr>
+              <w:jc w:val="center"/>
+              <w:spacing w:after="40" w:before="40"/>
+              <w:ind w:firstLine="0" w:left="100" w:right="100"/>
+            </w:pPr>
+            <w:r xmlns:w="http://schemas.openxmlformats.org/wordprocessingml/2006/main" xmlns:wp="http://schemas.openxmlformats.org/drawingml/2006/wordprocessingDrawing" xmlns:r="http://schemas.openxmlformats.org/officeDocument/2006/relationships" xmlns:w14="http://schemas.microsoft.com/office/word/2010/wordml">
+              <w:rPr>
+                <w:rFonts w:ascii="Arial" w:hAnsi="Arial" w:eastAsia="Arial" w:cs="Arial"/>
+                <w:sz w:val="22"/>
+                <w:szCs w:val="22"/>
+                <w:color w:val="111111"/>
+              </w:rPr>
+              <w:t xml:space="preserve"> &lt;0.001  </w:t>
+            </w:r>
+          </w:p>
+        </w:tc>
+      </w:tr>
+      <w:tr>
+        <w:trPr>
+          <w:cantSplit/>
+          <w:trHeight w:val="456" w:hRule="auto"/>
+        </w:trPr>
+        <w:tc>
+          <w:tcPr>
+            <w:tcBorders>
+              <w:bottom w:val="single" w:sz="16" w:space="0" w:color="000000"/>
+            </w:tcBorders>
+            <w:shd w:val="clear" w:color="auto" w:fill="FFFFFF"/>
+            <w:tcMar>
+              <w:top w:w="0" w:type="dxa"/>
+              <w:bottom w:w="0" w:type="dxa"/>
+              <w:left w:w="0" w:type="dxa"/>
+              <w:right w:w="0" w:type="dxa"/>
+            </w:tcMar>
+            <w:vAlign w:val="center"/>
+          </w:tcPr>
+          <w:p>
+            <w:pPr>
+              <w:jc w:val="left"/>
+              <w:spacing w:after="40" w:before="40"/>
+              <w:ind w:firstLine="0" w:left="100" w:right="100"/>
+            </w:pPr>
+            <w:r xmlns:w="http://schemas.openxmlformats.org/wordprocessingml/2006/main" xmlns:wp="http://schemas.openxmlformats.org/drawingml/2006/wordprocessingDrawing" xmlns:r="http://schemas.openxmlformats.org/officeDocument/2006/relationships" xmlns:w14="http://schemas.microsoft.com/office/word/2010/wordml">
+              <w:rPr>
+                <w:rFonts w:ascii="Arial" w:hAnsi="Arial" w:eastAsia="Arial" w:cs="Arial"/>
+                <w:sz w:val="22"/>
+                <w:szCs w:val="22"/>
+                <w:color w:val="111111"/>
+              </w:rPr>
+              <w:t xml:space="preserve">twue</w:t>
+            </w:r>
+          </w:p>
+        </w:tc>
+        <w:tc>
+          <w:tcPr>
+            <w:tcBorders>
+              <w:bottom w:val="single" w:sz="16" w:space="0" w:color="000000"/>
+            </w:tcBorders>
+            <w:shd w:val="clear" w:color="auto" w:fill="FFFFFF"/>
+            <w:tcMar>
+              <w:top w:w="0" w:type="dxa"/>
+              <w:bottom w:w="0" w:type="dxa"/>
+              <w:left w:w="0" w:type="dxa"/>
+              <w:right w:w="0" w:type="dxa"/>
+            </w:tcMar>
+            <w:vAlign w:val="center"/>
+          </w:tcPr>
+          <w:p>
+            <w:pPr>
+              <w:jc w:val="center"/>
+              <w:spacing w:after="40" w:before="40"/>
+              <w:ind w:firstLine="0" w:left="100" w:right="100"/>
+            </w:pPr>
+            <w:r xmlns:w="http://schemas.openxmlformats.org/wordprocessingml/2006/main" xmlns:wp="http://schemas.openxmlformats.org/drawingml/2006/wordprocessingDrawing" xmlns:r="http://schemas.openxmlformats.org/officeDocument/2006/relationships" xmlns:w14="http://schemas.microsoft.com/office/word/2010/wordml">
+              <w:rPr>
+                <w:rFonts w:ascii="Arial" w:hAnsi="Arial" w:eastAsia="Arial" w:cs="Arial"/>
+                <w:sz w:val="22"/>
+                <w:szCs w:val="22"/>
+                <w:color w:val="111111"/>
+              </w:rPr>
+              <w:t xml:space="preserve">5.31 (2.03) </w:t>
+            </w:r>
+          </w:p>
+        </w:tc>
+        <w:tc>
+          <w:tcPr>
+            <w:tcBorders>
+              <w:bottom w:val="single" w:sz="16" w:space="0" w:color="000000"/>
+            </w:tcBorders>
+            <w:shd w:val="clear" w:color="auto" w:fill="FFFFFF"/>
+            <w:tcMar>
+              <w:top w:w="0" w:type="dxa"/>
+              <w:bottom w:w="0" w:type="dxa"/>
+              <w:left w:w="0" w:type="dxa"/>
+              <w:right w:w="0" w:type="dxa"/>
+            </w:tcMar>
+            <w:vAlign w:val="center"/>
+          </w:tcPr>
+          <w:p>
+            <w:pPr>
+              <w:jc w:val="center"/>
+              <w:spacing w:after="40" w:before="40"/>
+              <w:ind w:firstLine="0" w:left="100" w:right="100"/>
+            </w:pPr>
+            <w:r xmlns:w="http://schemas.openxmlformats.org/wordprocessingml/2006/main" xmlns:wp="http://schemas.openxmlformats.org/drawingml/2006/wordprocessingDrawing" xmlns:r="http://schemas.openxmlformats.org/officeDocument/2006/relationships" xmlns:w14="http://schemas.microsoft.com/office/word/2010/wordml">
+              <w:rPr>
+                <w:rFonts w:ascii="Arial" w:hAnsi="Arial" w:eastAsia="Arial" w:cs="Arial"/>
+                <w:sz w:val="22"/>
+                <w:szCs w:val="22"/>
+                <w:color w:val="111111"/>
+              </w:rPr>
+              <w:t xml:space="preserve">5.09 (1.75) </w:t>
+            </w:r>
+          </w:p>
+        </w:tc>
+        <w:tc>
+          <w:tcPr>
+            <w:tcBorders>
+              <w:bottom w:val="single" w:sz="16" w:space="0" w:color="000000"/>
+            </w:tcBorders>
+            <w:shd w:val="clear" w:color="auto" w:fill="FFFFFF"/>
+            <w:tcMar>
+              <w:top w:w="0" w:type="dxa"/>
+              <w:bottom w:w="0" w:type="dxa"/>
+              <w:left w:w="0" w:type="dxa"/>
+              <w:right w:w="0" w:type="dxa"/>
+            </w:tcMar>
+            <w:vAlign w:val="center"/>
+          </w:tcPr>
+          <w:p>
+            <w:pPr>
+              <w:jc w:val="center"/>
+              <w:spacing w:after="40" w:before="40"/>
+              <w:ind w:firstLine="0" w:left="100" w:right="100"/>
+            </w:pPr>
+            <w:r xmlns:w="http://schemas.openxmlformats.org/wordprocessingml/2006/main" xmlns:wp="http://schemas.openxmlformats.org/drawingml/2006/wordprocessingDrawing" xmlns:r="http://schemas.openxmlformats.org/officeDocument/2006/relationships" xmlns:w14="http://schemas.microsoft.com/office/word/2010/wordml">
+              <w:rPr>
+                <w:rFonts w:ascii="Arial" w:hAnsi="Arial" w:eastAsia="Arial" w:cs="Arial"/>
+                <w:sz w:val="22"/>
+                <w:szCs w:val="22"/>
+                <w:color w:val="111111"/>
+              </w:rPr>
+              <w:t xml:space="preserve">  0.493  </w:t>
+            </w:r>
+          </w:p>
+        </w:tc>
+      </w:tr>
+    </w:tbl>
+    <w:p>
+      <w:pPr>
         <w:pStyle w:val="Ttulo1"/>
       </w:pPr>
       <w:bookmarkStart w:id="69" w:name="figures"/>
@@ -4014,7 +6744,7 @@
       <w:r>
         <w:drawing>
           <wp:inline>
-            <wp:extent cx="3403769" cy="3403769"/>
+            <wp:extent cx="5504749" cy="3403769"/>
             <wp:effectExtent b="0" l="0" r="0" t="0"/>
             <wp:docPr descr="Figure 1: Soil transpiration fraction and transpiration during the experiment" title="" id="1" name="Picture"/>
             <a:graphic>
@@ -4035,7 +6765,7 @@
                   <pic:spPr bwMode="auto">
                     <a:xfrm>
                       <a:off x="0" y="0"/>
-                      <a:ext cx="3403769" cy="3403769"/>
+                      <a:ext cx="5504749" cy="3403769"/>
                     </a:xfrm>
                     <a:prstGeom prst="rect">
                       <a:avLst/>
@@ -4069,7 +6799,7 @@
       <w:r>
         <w:drawing>
           <wp:inline>
-            <wp:extent cx="5969000" cy="2777381"/>
+            <wp:extent cx="5504749" cy="3403769"/>
             <wp:effectExtent b="0" l="0" r="0" t="0"/>
             <wp:docPr descr="Figure 2: Principal component analysis" title="" id="1" name="Picture"/>
             <a:graphic>
@@ -4090,7 +6820,7 @@
                   <pic:spPr bwMode="auto">
                     <a:xfrm>
                       <a:off x="0" y="0"/>
-                      <a:ext cx="5969000" cy="2777381"/>
+                      <a:ext cx="5504749" cy="3403769"/>
                     </a:xfrm>
                     <a:prstGeom prst="rect">
                       <a:avLst/>
@@ -4170,61 +6900,6 @@
       </w:pPr>
       <w:r>
         <w:t xml:space="preserve">Figure 3: Correlation analysis</w:t>
-      </w:r>
-    </w:p>
-    <w:p>
-      <w:pPr>
-        <w:pStyle w:val="CaptionedFigure"/>
-      </w:pPr>
-      <w:r>
-        <w:drawing>
-          <wp:inline>
-            <wp:extent cx="4082688" cy="3403769"/>
-            <wp:effectExtent b="0" l="0" r="0" t="0"/>
-            <wp:docPr descr="Figure 4: Harvest Index, tuber water use efficency" title="" id="1" name="Picture"/>
-            <a:graphic>
-              <a:graphicData uri="http://schemas.openxmlformats.org/drawingml/2006/picture">
-                <pic:pic>
-                  <pic:nvPicPr>
-                    <pic:cNvPr descr="files/fig_ylc.png" id="0" name="Picture"/>
-                    <pic:cNvPicPr>
-                      <a:picLocks noChangeArrowheads="1" noChangeAspect="1"/>
-                    </pic:cNvPicPr>
-                  </pic:nvPicPr>
-                  <pic:blipFill>
-                    <a:blip r:embed="rId73"/>
-                    <a:stretch>
-                      <a:fillRect/>
-                    </a:stretch>
-                  </pic:blipFill>
-                  <pic:spPr bwMode="auto">
-                    <a:xfrm>
-                      <a:off x="0" y="0"/>
-                      <a:ext cx="4082688" cy="3403769"/>
-                    </a:xfrm>
-                    <a:prstGeom prst="rect">
-                      <a:avLst/>
-                    </a:prstGeom>
-                    <a:noFill/>
-                    <a:ln w="9525">
-                      <a:noFill/>
-                      <a:headEnd/>
-                      <a:tailEnd/>
-                    </a:ln>
-                  </pic:spPr>
-                </pic:pic>
-              </a:graphicData>
-            </a:graphic>
-          </wp:inline>
-        </w:drawing>
-      </w:r>
-    </w:p>
-    <w:p>
-      <w:pPr>
-        <w:pStyle w:val="ImageCaption"/>
-      </w:pPr>
-      <w:r>
-        <w:t xml:space="preserve">Figure 4: Harvest Index, tuber water use efficency</w:t>
       </w:r>
     </w:p>
     <w:sectPr>

</xml_diff>

<commit_message>
upt graphs and m&m
</commit_message>
<xml_diff>
--- a/docs/rticles.docx
+++ b/docs/rticles.docx
@@ -2318,6 +2318,20 @@
         <w:t xml:space="preserve">)</w:t>
       </w:r>
       <w:r>
+        <w:t xml:space="preserve">. The code and statistical analysis for reproducible analysis are available in the following github repository</w:t>
+      </w:r>
+      <w:r>
+        <w:t xml:space="preserve"> </w:t>
+      </w:r>
+      <w:hyperlink r:id="rId30">
+        <w:r>
+          <w:rPr>
+            <w:rStyle w:val="Hipervnculo"/>
+          </w:rPr>
+          <w:t xml:space="preserve">https://github.com/Flavjack/20130515LM</w:t>
+        </w:r>
+      </w:hyperlink>
+      <w:r>
         <w:t xml:space="preserve">.</w:t>
       </w:r>
     </w:p>
@@ -2325,21 +2339,21 @@
       <w:pPr>
         <w:pStyle w:val="Ttulo1"/>
       </w:pPr>
-      <w:bookmarkStart w:id="30" w:name="result"/>
+      <w:bookmarkStart w:id="31" w:name="result"/>
       <w:r>
         <w:t xml:space="preserve">Result</w:t>
       </w:r>
-      <w:bookmarkEnd w:id="30"/>
+      <w:bookmarkEnd w:id="31"/>
     </w:p>
     <w:p>
       <w:pPr>
         <w:pStyle w:val="Ttulo2"/>
       </w:pPr>
-      <w:bookmarkStart w:id="31" w:name="treatment-application"/>
+      <w:bookmarkStart w:id="32" w:name="treatment-application"/>
       <w:r>
         <w:t xml:space="preserve">Treatment application</w:t>
       </w:r>
-      <w:bookmarkEnd w:id="31"/>
+      <w:bookmarkEnd w:id="32"/>
     </w:p>
     <w:p>
       <w:pPr>
@@ -2371,11 +2385,11 @@
       <w:pPr>
         <w:pStyle w:val="Ttulo2"/>
       </w:pPr>
-      <w:bookmarkStart w:id="32" w:name="agro-phisological-traits"/>
+      <w:bookmarkStart w:id="33" w:name="agro-phisological-traits"/>
       <w:r>
         <w:t xml:space="preserve">Agro-phisological traits</w:t>
       </w:r>
-      <w:bookmarkEnd w:id="32"/>
+      <w:bookmarkEnd w:id="33"/>
     </w:p>
     <w:p>
       <w:pPr>
@@ -2476,11 +2490,11 @@
       <w:pPr>
         <w:pStyle w:val="Ttulo2"/>
       </w:pPr>
-      <w:bookmarkStart w:id="33" w:name="yield-components"/>
+      <w:bookmarkStart w:id="34" w:name="yield-components"/>
       <w:r>
         <w:t xml:space="preserve">Yield components</w:t>
       </w:r>
-      <w:bookmarkEnd w:id="33"/>
+      <w:bookmarkEnd w:id="34"/>
     </w:p>
     <w:p>
       <w:pPr>
@@ -2669,11 +2683,11 @@
       <w:pPr>
         <w:pStyle w:val="Ttulo2"/>
       </w:pPr>
-      <w:bookmarkStart w:id="34" w:name="multivariate-analysis"/>
+      <w:bookmarkStart w:id="35" w:name="multivariate-analysis"/>
       <w:r>
         <w:t xml:space="preserve">Multivariate analysis</w:t>
       </w:r>
-      <w:bookmarkEnd w:id="34"/>
+      <w:bookmarkEnd w:id="35"/>
     </w:p>
     <w:p>
       <w:pPr>
@@ -2940,11 +2954,11 @@
       <w:pPr>
         <w:pStyle w:val="Ttulo1"/>
       </w:pPr>
-      <w:bookmarkStart w:id="35" w:name="dicussion"/>
+      <w:bookmarkStart w:id="36" w:name="dicussion"/>
       <w:r>
         <w:t xml:space="preserve">Dicussion</w:t>
       </w:r>
-      <w:bookmarkEnd w:id="35"/>
+      <w:bookmarkEnd w:id="36"/>
     </w:p>
     <w:p>
       <w:pPr>
@@ -5056,11 +5070,11 @@
       <w:pPr>
         <w:pStyle w:val="Ttulo1"/>
       </w:pPr>
-      <w:bookmarkStart w:id="36" w:name="conclusions"/>
+      <w:bookmarkStart w:id="37" w:name="conclusions"/>
       <w:r>
         <w:t xml:space="preserve">Conclusions</w:t>
       </w:r>
-      <w:bookmarkEnd w:id="36"/>
+      <w:bookmarkEnd w:id="37"/>
     </w:p>
     <w:p>
       <w:pPr>
@@ -5083,11 +5097,11 @@
       <w:pPr>
         <w:pStyle w:val="Ttulo1"/>
       </w:pPr>
-      <w:bookmarkStart w:id="37" w:name="acknowledgments"/>
+      <w:bookmarkStart w:id="38" w:name="acknowledgments"/>
       <w:r>
         <w:t xml:space="preserve">Acknowledgments</w:t>
       </w:r>
-      <w:bookmarkEnd w:id="37"/>
+      <w:bookmarkEnd w:id="38"/>
     </w:p>
     <w:p>
       <w:pPr>
@@ -5116,14 +5130,14 @@
       <w:pPr>
         <w:pStyle w:val="Ttulo1"/>
       </w:pPr>
-      <w:bookmarkStart w:id="38" w:name="references"/>
+      <w:bookmarkStart w:id="39" w:name="references"/>
       <w:r>
         <w:t xml:space="preserve">References</w:t>
       </w:r>
-      <w:bookmarkEnd w:id="38"/>
-    </w:p>
-    <w:bookmarkStart w:id="143" w:name="refs"/>
-    <w:bookmarkStart w:id="40" w:name="ref-aliche2020Morphological"/>
+      <w:bookmarkEnd w:id="39"/>
+    </w:p>
+    <w:bookmarkStart w:id="144" w:name="refs"/>
+    <w:bookmarkStart w:id="41" w:name="ref-aliche2020Morphological"/>
     <w:p>
       <w:pPr>
         <w:pStyle w:val="Bibliografa"/>
@@ -5158,7 +5172,7 @@
       <w:r>
         <w:t xml:space="preserve"> </w:t>
       </w:r>
-      <w:hyperlink r:id="rId39">
+      <w:hyperlink r:id="rId40">
         <w:r>
           <w:rPr>
             <w:rStyle w:val="Hipervnculo"/>
@@ -5167,8 +5181,8 @@
         </w:r>
       </w:hyperlink>
     </w:p>
-    <w:bookmarkEnd w:id="40"/>
-    <w:bookmarkStart w:id="42" w:name="ref-anithakumari2012Genetic"/>
+    <w:bookmarkEnd w:id="41"/>
+    <w:bookmarkStart w:id="43" w:name="ref-anithakumari2012Genetic"/>
     <w:p>
       <w:pPr>
         <w:pStyle w:val="Bibliografa"/>
@@ -5203,7 +5217,7 @@
       <w:r>
         <w:t xml:space="preserve"> </w:t>
       </w:r>
-      <w:hyperlink r:id="rId41">
+      <w:hyperlink r:id="rId42">
         <w:r>
           <w:rPr>
             <w:rStyle w:val="Hipervnculo"/>
@@ -5212,8 +5226,8 @@
         </w:r>
       </w:hyperlink>
     </w:p>
-    <w:bookmarkEnd w:id="42"/>
-    <w:bookmarkStart w:id="44" w:name="ref-bhatnagar-mathur2007Stressinducible"/>
+    <w:bookmarkEnd w:id="43"/>
+    <w:bookmarkStart w:id="45" w:name="ref-bhatnagar-mathur2007Stressinducible"/>
     <w:p>
       <w:pPr>
         <w:pStyle w:val="Bibliografa"/>
@@ -5248,7 +5262,7 @@
       <w:r>
         <w:t xml:space="preserve"> </w:t>
       </w:r>
-      <w:hyperlink r:id="rId43">
+      <w:hyperlink r:id="rId44">
         <w:r>
           <w:rPr>
             <w:rStyle w:val="Hipervnculo"/>
@@ -5257,8 +5271,8 @@
         </w:r>
       </w:hyperlink>
     </w:p>
-    <w:bookmarkEnd w:id="44"/>
-    <w:bookmarkStart w:id="46" w:name="ref-birch2012Crops"/>
+    <w:bookmarkEnd w:id="45"/>
+    <w:bookmarkStart w:id="47" w:name="ref-birch2012Crops"/>
     <w:p>
       <w:pPr>
         <w:pStyle w:val="Bibliografa"/>
@@ -5293,7 +5307,7 @@
       <w:r>
         <w:t xml:space="preserve"> </w:t>
       </w:r>
-      <w:hyperlink r:id="rId45">
+      <w:hyperlink r:id="rId46">
         <w:r>
           <w:rPr>
             <w:rStyle w:val="Hipervnculo"/>
@@ -5302,8 +5316,8 @@
         </w:r>
       </w:hyperlink>
     </w:p>
-    <w:bookmarkEnd w:id="46"/>
-    <w:bookmarkStart w:id="48" w:name="ref-blum2011Drought"/>
+    <w:bookmarkEnd w:id="47"/>
+    <w:bookmarkStart w:id="49" w:name="ref-blum2011Drought"/>
     <w:p>
       <w:pPr>
         <w:pStyle w:val="Bibliografa"/>
@@ -5338,7 +5352,7 @@
       <w:r>
         <w:t xml:space="preserve"> </w:t>
       </w:r>
-      <w:hyperlink r:id="rId47">
+      <w:hyperlink r:id="rId48">
         <w:r>
           <w:rPr>
             <w:rStyle w:val="Hipervnculo"/>
@@ -5347,8 +5361,8 @@
         </w:r>
       </w:hyperlink>
     </w:p>
-    <w:bookmarkEnd w:id="48"/>
-    <w:bookmarkStart w:id="50" w:name="ref-boguszewska-mankowska2018Divergent"/>
+    <w:bookmarkEnd w:id="49"/>
+    <w:bookmarkStart w:id="51" w:name="ref-boguszewska-mankowska2018Divergent"/>
     <w:p>
       <w:pPr>
         <w:pStyle w:val="Bibliografa"/>
@@ -5383,7 +5397,7 @@
       <w:r>
         <w:t xml:space="preserve"> </w:t>
       </w:r>
-      <w:hyperlink r:id="rId49">
+      <w:hyperlink r:id="rId50">
         <w:r>
           <w:rPr>
             <w:rStyle w:val="Hipervnculo"/>
@@ -5392,8 +5406,8 @@
         </w:r>
       </w:hyperlink>
     </w:p>
-    <w:bookmarkEnd w:id="50"/>
-    <w:bookmarkStart w:id="52" w:name="ref-camargo2015Potato"/>
+    <w:bookmarkEnd w:id="51"/>
+    <w:bookmarkStart w:id="53" w:name="ref-camargo2015Potato"/>
     <w:p>
       <w:pPr>
         <w:pStyle w:val="Bibliografa"/>
@@ -5428,7 +5442,7 @@
       <w:r>
         <w:t xml:space="preserve"> </w:t>
       </w:r>
-      <w:hyperlink r:id="rId51">
+      <w:hyperlink r:id="rId52">
         <w:r>
           <w:rPr>
             <w:rStyle w:val="Hipervnculo"/>
@@ -5437,8 +5451,8 @@
         </w:r>
       </w:hyperlink>
     </w:p>
-    <w:bookmarkEnd w:id="52"/>
-    <w:bookmarkStart w:id="54" w:name="ref-chen2020Transcriptome"/>
+    <w:bookmarkEnd w:id="53"/>
+    <w:bookmarkStart w:id="55" w:name="ref-chen2020Transcriptome"/>
     <w:p>
       <w:pPr>
         <w:pStyle w:val="Bibliografa"/>
@@ -5473,7 +5487,7 @@
       <w:r>
         <w:t xml:space="preserve"> </w:t>
       </w:r>
-      <w:hyperlink r:id="rId53">
+      <w:hyperlink r:id="rId54">
         <w:r>
           <w:rPr>
             <w:rStyle w:val="Hipervnculo"/>
@@ -5482,8 +5496,8 @@
         </w:r>
       </w:hyperlink>
     </w:p>
-    <w:bookmarkEnd w:id="54"/>
-    <w:bookmarkStart w:id="56" w:name="ref-dallacosta1997Yield"/>
+    <w:bookmarkEnd w:id="55"/>
+    <w:bookmarkStart w:id="57" w:name="ref-dallacosta1997Yield"/>
     <w:p>
       <w:pPr>
         <w:pStyle w:val="Bibliografa"/>
@@ -5518,7 +5532,7 @@
       <w:r>
         <w:t xml:space="preserve"> </w:t>
       </w:r>
-      <w:hyperlink r:id="rId55">
+      <w:hyperlink r:id="rId56">
         <w:r>
           <w:rPr>
             <w:rStyle w:val="Hipervnculo"/>
@@ -5527,8 +5541,8 @@
         </w:r>
       </w:hyperlink>
     </w:p>
-    <w:bookmarkEnd w:id="56"/>
-    <w:bookmarkStart w:id="58" w:name="ref-deblonde2001Effects"/>
+    <w:bookmarkEnd w:id="57"/>
+    <w:bookmarkStart w:id="59" w:name="ref-deblonde2001Effects"/>
     <w:p>
       <w:pPr>
         <w:pStyle w:val="Bibliografa"/>
@@ -5563,7 +5577,7 @@
       <w:r>
         <w:t xml:space="preserve"> </w:t>
       </w:r>
-      <w:hyperlink r:id="rId57">
+      <w:hyperlink r:id="rId58">
         <w:r>
           <w:rPr>
             <w:rStyle w:val="Hipervnculo"/>
@@ -5572,8 +5586,8 @@
         </w:r>
       </w:hyperlink>
     </w:p>
-    <w:bookmarkEnd w:id="58"/>
-    <w:bookmarkStart w:id="60" w:name="ref-R-agricolae"/>
+    <w:bookmarkEnd w:id="59"/>
+    <w:bookmarkStart w:id="61" w:name="ref-R-agricolae"/>
     <w:p>
       <w:pPr>
         <w:pStyle w:val="Bibliografa"/>
@@ -5596,7 +5610,7 @@
       <w:r>
         <w:t xml:space="preserve"> </w:t>
       </w:r>
-      <w:hyperlink r:id="rId59">
+      <w:hyperlink r:id="rId60">
         <w:r>
           <w:rPr>
             <w:rStyle w:val="Hipervnculo"/>
@@ -5605,8 +5619,8 @@
         </w:r>
       </w:hyperlink>
     </w:p>
-    <w:bookmarkEnd w:id="60"/>
-    <w:bookmarkStart w:id="62" w:name="ref-demirel2020Physiological"/>
+    <w:bookmarkEnd w:id="61"/>
+    <w:bookmarkStart w:id="63" w:name="ref-demirel2020Physiological"/>
     <w:p>
       <w:pPr>
         <w:pStyle w:val="Bibliografa"/>
@@ -5641,7 +5655,7 @@
       <w:r>
         <w:t xml:space="preserve"> </w:t>
       </w:r>
-      <w:hyperlink r:id="rId61">
+      <w:hyperlink r:id="rId62">
         <w:r>
           <w:rPr>
             <w:rStyle w:val="Hipervnculo"/>
@@ -5650,8 +5664,8 @@
         </w:r>
       </w:hyperlink>
     </w:p>
-    <w:bookmarkEnd w:id="62"/>
-    <w:bookmarkStart w:id="64" w:name="ref-galili2018heatmaply"/>
+    <w:bookmarkEnd w:id="63"/>
+    <w:bookmarkStart w:id="65" w:name="ref-galili2018heatmaply"/>
     <w:p>
       <w:pPr>
         <w:pStyle w:val="Bibliografa"/>
@@ -5686,7 +5700,7 @@
       <w:r>
         <w:t xml:space="preserve"> </w:t>
       </w:r>
-      <w:hyperlink r:id="rId63">
+      <w:hyperlink r:id="rId64">
         <w:r>
           <w:rPr>
             <w:rStyle w:val="Hipervnculo"/>
@@ -5695,8 +5709,8 @@
         </w:r>
       </w:hyperlink>
     </w:p>
-    <w:bookmarkEnd w:id="64"/>
-    <w:bookmarkStart w:id="65" w:name="ref-gutierrez-rosales2007UNICA"/>
+    <w:bookmarkEnd w:id="65"/>
+    <w:bookmarkStart w:id="66" w:name="ref-gutierrez-rosales2007UNICA"/>
     <w:p>
       <w:pPr>
         <w:pStyle w:val="Bibliografa"/>
@@ -5729,8 +5743,8 @@
         <w:t xml:space="preserve">(1), 41–50.</w:t>
       </w:r>
     </w:p>
-    <w:bookmarkEnd w:id="65"/>
-    <w:bookmarkStart w:id="67" w:name="ref-R-FactoMineR"/>
+    <w:bookmarkEnd w:id="66"/>
+    <w:bookmarkStart w:id="68" w:name="ref-R-FactoMineR"/>
     <w:p>
       <w:pPr>
         <w:pStyle w:val="Bibliografa"/>
@@ -5753,7 +5767,7 @@
       <w:r>
         <w:t xml:space="preserve"> </w:t>
       </w:r>
-      <w:hyperlink r:id="rId66">
+      <w:hyperlink r:id="rId67">
         <w:r>
           <w:rPr>
             <w:rStyle w:val="Hipervnculo"/>
@@ -5762,8 +5776,8 @@
         </w:r>
       </w:hyperlink>
     </w:p>
-    <w:bookmarkEnd w:id="67"/>
-    <w:bookmarkStart w:id="69" w:name="ref-joshi2016Potato"/>
+    <w:bookmarkEnd w:id="68"/>
+    <w:bookmarkStart w:id="70" w:name="ref-joshi2016Potato"/>
     <w:p>
       <w:pPr>
         <w:pStyle w:val="Bibliografa"/>
@@ -5798,7 +5812,7 @@
       <w:r>
         <w:t xml:space="preserve"> </w:t>
       </w:r>
-      <w:hyperlink r:id="rId68">
+      <w:hyperlink r:id="rId69">
         <w:r>
           <w:rPr>
             <w:rStyle w:val="Hipervnculo"/>
@@ -5807,8 +5821,8 @@
         </w:r>
       </w:hyperlink>
     </w:p>
-    <w:bookmarkEnd w:id="69"/>
-    <w:bookmarkStart w:id="71" w:name="ref-kaminski2015Contrasting"/>
+    <w:bookmarkEnd w:id="70"/>
+    <w:bookmarkStart w:id="72" w:name="ref-kaminski2015Contrasting"/>
     <w:p>
       <w:pPr>
         <w:pStyle w:val="Bibliografa"/>
@@ -5843,7 +5857,7 @@
       <w:r>
         <w:t xml:space="preserve"> </w:t>
       </w:r>
-      <w:hyperlink r:id="rId70">
+      <w:hyperlink r:id="rId71">
         <w:r>
           <w:rPr>
             <w:rStyle w:val="Hipervnculo"/>
@@ -5852,8 +5866,8 @@
         </w:r>
       </w:hyperlink>
     </w:p>
-    <w:bookmarkEnd w:id="71"/>
-    <w:bookmarkStart w:id="73" w:name="ref-khan2015Multiple"/>
+    <w:bookmarkEnd w:id="72"/>
+    <w:bookmarkStart w:id="74" w:name="ref-khan2015Multiple"/>
     <w:p>
       <w:pPr>
         <w:pStyle w:val="Bibliografa"/>
@@ -5888,7 +5902,7 @@
       <w:r>
         <w:t xml:space="preserve"> </w:t>
       </w:r>
-      <w:hyperlink r:id="rId72">
+      <w:hyperlink r:id="rId73">
         <w:r>
           <w:rPr>
             <w:rStyle w:val="Hipervnculo"/>
@@ -5897,8 +5911,8 @@
         </w:r>
       </w:hyperlink>
     </w:p>
-    <w:bookmarkEnd w:id="73"/>
-    <w:bookmarkStart w:id="75" w:name="ref-le2008FactoMineR"/>
+    <w:bookmarkEnd w:id="74"/>
+    <w:bookmarkStart w:id="76" w:name="ref-le2008FactoMineR"/>
     <w:p>
       <w:pPr>
         <w:pStyle w:val="Bibliografa"/>
@@ -5933,7 +5947,7 @@
       <w:r>
         <w:t xml:space="preserve"> </w:t>
       </w:r>
-      <w:hyperlink r:id="rId74">
+      <w:hyperlink r:id="rId75">
         <w:r>
           <w:rPr>
             <w:rStyle w:val="Hipervnculo"/>
@@ -5942,8 +5956,8 @@
         </w:r>
       </w:hyperlink>
     </w:p>
-    <w:bookmarkEnd w:id="75"/>
-    <w:bookmarkStart w:id="77" w:name="ref-li2020Enhanced"/>
+    <w:bookmarkEnd w:id="76"/>
+    <w:bookmarkStart w:id="78" w:name="ref-li2020Enhanced"/>
     <w:p>
       <w:pPr>
         <w:pStyle w:val="Bibliografa"/>
@@ -5978,7 +5992,7 @@
       <w:r>
         <w:t xml:space="preserve"> </w:t>
       </w:r>
-      <w:hyperlink r:id="rId76">
+      <w:hyperlink r:id="rId77">
         <w:r>
           <w:rPr>
             <w:rStyle w:val="Hipervnculo"/>
@@ -5987,8 +6001,8 @@
         </w:r>
       </w:hyperlink>
     </w:p>
-    <w:bookmarkEnd w:id="77"/>
-    <w:bookmarkStart w:id="79" w:name="ref-lichtenthaler1983Determinations"/>
+    <w:bookmarkEnd w:id="78"/>
+    <w:bookmarkStart w:id="80" w:name="ref-lichtenthaler1983Determinations"/>
     <w:p>
       <w:pPr>
         <w:pStyle w:val="Bibliografa"/>
@@ -6023,7 +6037,7 @@
       <w:r>
         <w:t xml:space="preserve"> </w:t>
       </w:r>
-      <w:hyperlink r:id="rId78">
+      <w:hyperlink r:id="rId79">
         <w:r>
           <w:rPr>
             <w:rStyle w:val="Hipervnculo"/>
@@ -6032,8 +6046,8 @@
         </w:r>
       </w:hyperlink>
     </w:p>
-    <w:bookmarkEnd w:id="79"/>
-    <w:bookmarkStart w:id="81" w:name="ref-ling2011Use"/>
+    <w:bookmarkEnd w:id="80"/>
+    <w:bookmarkStart w:id="82" w:name="ref-ling2011Use"/>
     <w:p>
       <w:pPr>
         <w:pStyle w:val="Bibliografa"/>
@@ -6068,7 +6082,7 @@
       <w:r>
         <w:t xml:space="preserve"> </w:t>
       </w:r>
-      <w:hyperlink r:id="rId80">
+      <w:hyperlink r:id="rId81">
         <w:r>
           <w:rPr>
             <w:rStyle w:val="Hipervnculo"/>
@@ -6077,8 +6091,8 @@
         </w:r>
       </w:hyperlink>
     </w:p>
-    <w:bookmarkEnd w:id="81"/>
-    <w:bookmarkStart w:id="83" w:name="ref-liu2005ABA"/>
+    <w:bookmarkEnd w:id="82"/>
+    <w:bookmarkStart w:id="84" w:name="ref-liu2005ABA"/>
     <w:p>
       <w:pPr>
         <w:pStyle w:val="Bibliografa"/>
@@ -6113,7 +6127,7 @@
       <w:r>
         <w:t xml:space="preserve"> </w:t>
       </w:r>
-      <w:hyperlink r:id="rId82">
+      <w:hyperlink r:id="rId83">
         <w:r>
           <w:rPr>
             <w:rStyle w:val="Hipervnculo"/>
@@ -6122,8 +6136,8 @@
         </w:r>
       </w:hyperlink>
     </w:p>
-    <w:bookmarkEnd w:id="83"/>
-    <w:bookmarkStart w:id="85" w:name="ref-liu2006Effects"/>
+    <w:bookmarkEnd w:id="84"/>
+    <w:bookmarkStart w:id="86" w:name="ref-liu2006Effects"/>
     <w:p>
       <w:pPr>
         <w:pStyle w:val="Bibliografa"/>
@@ -6158,7 +6172,7 @@
       <w:r>
         <w:t xml:space="preserve"> </w:t>
       </w:r>
-      <w:hyperlink r:id="rId84">
+      <w:hyperlink r:id="rId85">
         <w:r>
           <w:rPr>
             <w:rStyle w:val="Hipervnculo"/>
@@ -6167,8 +6181,8 @@
         </w:r>
       </w:hyperlink>
     </w:p>
-    <w:bookmarkEnd w:id="85"/>
-    <w:bookmarkStart w:id="87" w:name="ref-lozano-isla2019GerminaR"/>
+    <w:bookmarkEnd w:id="86"/>
+    <w:bookmarkStart w:id="88" w:name="ref-lozano-isla2019GerminaR"/>
     <w:p>
       <w:pPr>
         <w:pStyle w:val="Bibliografa"/>
@@ -6203,7 +6217,7 @@
       <w:r>
         <w:t xml:space="preserve"> </w:t>
       </w:r>
-      <w:hyperlink r:id="rId86">
+      <w:hyperlink r:id="rId87">
         <w:r>
           <w:rPr>
             <w:rStyle w:val="Hipervnculo"/>
@@ -6212,8 +6226,8 @@
         </w:r>
       </w:hyperlink>
     </w:p>
-    <w:bookmarkEnd w:id="87"/>
-    <w:bookmarkStart w:id="89" w:name="ref-meise2018Impact"/>
+    <w:bookmarkEnd w:id="88"/>
+    <w:bookmarkStart w:id="90" w:name="ref-meise2018Impact"/>
     <w:p>
       <w:pPr>
         <w:pStyle w:val="Bibliografa"/>
@@ -6248,7 +6262,7 @@
       <w:r>
         <w:t xml:space="preserve"> </w:t>
       </w:r>
-      <w:hyperlink r:id="rId88">
+      <w:hyperlink r:id="rId89">
         <w:r>
           <w:rPr>
             <w:rStyle w:val="Hipervnculo"/>
@@ -6257,8 +6271,8 @@
         </w:r>
       </w:hyperlink>
     </w:p>
-    <w:bookmarkEnd w:id="89"/>
-    <w:bookmarkStart w:id="91" w:name="ref-monneveux2014Drought"/>
+    <w:bookmarkEnd w:id="90"/>
+    <w:bookmarkStart w:id="92" w:name="ref-monneveux2014Drought"/>
     <w:p>
       <w:pPr>
         <w:pStyle w:val="Bibliografa"/>
@@ -6293,7 +6307,7 @@
       <w:r>
         <w:t xml:space="preserve"> </w:t>
       </w:r>
-      <w:hyperlink r:id="rId90">
+      <w:hyperlink r:id="rId91">
         <w:r>
           <w:rPr>
             <w:rStyle w:val="Hipervnculo"/>
@@ -6302,8 +6316,8 @@
         </w:r>
       </w:hyperlink>
     </w:p>
-    <w:bookmarkEnd w:id="91"/>
-    <w:bookmarkStart w:id="93" w:name="ref-monneveux2013Drought"/>
+    <w:bookmarkEnd w:id="92"/>
+    <w:bookmarkStart w:id="94" w:name="ref-monneveux2013Drought"/>
     <w:p>
       <w:pPr>
         <w:pStyle w:val="Bibliografa"/>
@@ -6338,7 +6352,7 @@
       <w:r>
         <w:t xml:space="preserve"> </w:t>
       </w:r>
-      <w:hyperlink r:id="rId92">
+      <w:hyperlink r:id="rId93">
         <w:r>
           <w:rPr>
             <w:rStyle w:val="Hipervnculo"/>
@@ -6347,8 +6361,8 @@
         </w:r>
       </w:hyperlink>
     </w:p>
-    <w:bookmarkEnd w:id="93"/>
-    <w:bookmarkStart w:id="95" w:name="ref-obidiegwu2015Coping"/>
+    <w:bookmarkEnd w:id="94"/>
+    <w:bookmarkStart w:id="96" w:name="ref-obidiegwu2015Coping"/>
     <w:p>
       <w:pPr>
         <w:pStyle w:val="Bibliografa"/>
@@ -6383,7 +6397,7 @@
       <w:r>
         <w:t xml:space="preserve"> </w:t>
       </w:r>
-      <w:hyperlink r:id="rId94">
+      <w:hyperlink r:id="rId95">
         <w:r>
           <w:rPr>
             <w:rStyle w:val="Hipervnculo"/>
@@ -6392,8 +6406,8 @@
         </w:r>
       </w:hyperlink>
     </w:p>
-    <w:bookmarkEnd w:id="95"/>
-    <w:bookmarkStart w:id="97" w:name="ref-plich2020Relations"/>
+    <w:bookmarkEnd w:id="96"/>
+    <w:bookmarkStart w:id="98" w:name="ref-plich2020Relations"/>
     <w:p>
       <w:pPr>
         <w:pStyle w:val="Bibliografa"/>
@@ -6416,7 +6430,7 @@
       <w:r>
         <w:t xml:space="preserve"> </w:t>
       </w:r>
-      <w:hyperlink r:id="rId96">
+      <w:hyperlink r:id="rId97">
         <w:r>
           <w:rPr>
             <w:rStyle w:val="Hipervnculo"/>
@@ -6425,8 +6439,8 @@
         </w:r>
       </w:hyperlink>
     </w:p>
-    <w:bookmarkEnd w:id="97"/>
-    <w:bookmarkStart w:id="99" w:name="ref-qi2020potato"/>
+    <w:bookmarkEnd w:id="98"/>
+    <w:bookmarkStart w:id="100" w:name="ref-qi2020potato"/>
     <w:p>
       <w:pPr>
         <w:pStyle w:val="Bibliografa"/>
@@ -6461,7 +6475,7 @@
       <w:r>
         <w:t xml:space="preserve"> </w:t>
       </w:r>
-      <w:hyperlink r:id="rId98">
+      <w:hyperlink r:id="rId99">
         <w:r>
           <w:rPr>
             <w:rStyle w:val="Hipervnculo"/>
@@ -6470,8 +6484,8 @@
         </w:r>
       </w:hyperlink>
     </w:p>
-    <w:bookmarkEnd w:id="99"/>
-    <w:bookmarkStart w:id="101" w:name="ref-ray1998effect"/>
+    <w:bookmarkEnd w:id="100"/>
+    <w:bookmarkStart w:id="102" w:name="ref-ray1998effect"/>
     <w:p>
       <w:pPr>
         <w:pStyle w:val="Bibliografa"/>
@@ -6506,7 +6520,7 @@
       <w:r>
         <w:t xml:space="preserve"> </w:t>
       </w:r>
-      <w:hyperlink r:id="rId100">
+      <w:hyperlink r:id="rId101">
         <w:r>
           <w:rPr>
             <w:rStyle w:val="Hipervnculo"/>
@@ -6515,8 +6529,8 @@
         </w:r>
       </w:hyperlink>
     </w:p>
-    <w:bookmarkEnd w:id="101"/>
-    <w:bookmarkStart w:id="103" w:name="ref-R-base"/>
+    <w:bookmarkEnd w:id="102"/>
+    <w:bookmarkStart w:id="104" w:name="ref-R-base"/>
     <w:p>
       <w:pPr>
         <w:pStyle w:val="Bibliografa"/>
@@ -6539,7 +6553,7 @@
       <w:r>
         <w:t xml:space="preserve"> </w:t>
       </w:r>
-      <w:hyperlink r:id="rId102">
+      <w:hyperlink r:id="rId103">
         <w:r>
           <w:rPr>
             <w:rStyle w:val="Hipervnculo"/>
@@ -6548,8 +6562,8 @@
         </w:r>
       </w:hyperlink>
     </w:p>
-    <w:bookmarkEnd w:id="103"/>
-    <w:bookmarkStart w:id="105" w:name="ref-reddy2020Leaf"/>
+    <w:bookmarkEnd w:id="104"/>
+    <w:bookmarkStart w:id="106" w:name="ref-reddy2020Leaf"/>
     <w:p>
       <w:pPr>
         <w:pStyle w:val="Bibliografa"/>
@@ -6584,7 +6598,7 @@
       <w:r>
         <w:t xml:space="preserve"> </w:t>
       </w:r>
-      <w:hyperlink r:id="rId104">
+      <w:hyperlink r:id="rId105">
         <w:r>
           <w:rPr>
             <w:rStyle w:val="Hipervnculo"/>
@@ -6593,8 +6607,8 @@
         </w:r>
       </w:hyperlink>
     </w:p>
-    <w:bookmarkEnd w:id="105"/>
-    <w:bookmarkStart w:id="107" w:name="ref-rodriguez-perez2017Drought"/>
+    <w:bookmarkEnd w:id="106"/>
+    <w:bookmarkStart w:id="108" w:name="ref-rodriguez-perez2017Drought"/>
     <w:p>
       <w:pPr>
         <w:pStyle w:val="Bibliografa"/>
@@ -6629,7 +6643,7 @@
       <w:r>
         <w:t xml:space="preserve"> </w:t>
       </w:r>
-      <w:hyperlink r:id="rId106">
+      <w:hyperlink r:id="rId107">
         <w:r>
           <w:rPr>
             <w:rStyle w:val="Hipervnculo"/>
@@ -6638,8 +6652,8 @@
         </w:r>
       </w:hyperlink>
     </w:p>
-    <w:bookmarkEnd w:id="107"/>
-    <w:bookmarkStart w:id="109" w:name="ref-rolando2015Leaf"/>
+    <w:bookmarkEnd w:id="108"/>
+    <w:bookmarkStart w:id="110" w:name="ref-rolando2015Leaf"/>
     <w:p>
       <w:pPr>
         <w:pStyle w:val="Bibliografa"/>
@@ -6674,7 +6688,7 @@
       <w:r>
         <w:t xml:space="preserve"> </w:t>
       </w:r>
-      <w:hyperlink r:id="rId108">
+      <w:hyperlink r:id="rId109">
         <w:r>
           <w:rPr>
             <w:rStyle w:val="Hipervnculo"/>
@@ -6683,8 +6697,8 @@
         </w:r>
       </w:hyperlink>
     </w:p>
-    <w:bookmarkEnd w:id="109"/>
-    <w:bookmarkStart w:id="111" w:name="ref-rueden2017ImageJ2"/>
+    <w:bookmarkEnd w:id="110"/>
+    <w:bookmarkStart w:id="112" w:name="ref-rueden2017ImageJ2"/>
     <w:p>
       <w:pPr>
         <w:pStyle w:val="Bibliografa"/>
@@ -6719,7 +6733,7 @@
       <w:r>
         <w:t xml:space="preserve"> </w:t>
       </w:r>
-      <w:hyperlink r:id="rId110">
+      <w:hyperlink r:id="rId111">
         <w:r>
           <w:rPr>
             <w:rStyle w:val="Hipervnculo"/>
@@ -6728,8 +6742,8 @@
         </w:r>
       </w:hyperlink>
     </w:p>
-    <w:bookmarkEnd w:id="111"/>
-    <w:bookmarkStart w:id="113" w:name="ref-ruttanaprasert2016Effects"/>
+    <w:bookmarkEnd w:id="112"/>
+    <w:bookmarkStart w:id="114" w:name="ref-ruttanaprasert2016Effects"/>
     <w:p>
       <w:pPr>
         <w:pStyle w:val="Bibliografa"/>
@@ -6764,7 +6778,7 @@
       <w:r>
         <w:t xml:space="preserve"> </w:t>
       </w:r>
-      <w:hyperlink r:id="rId112">
+      <w:hyperlink r:id="rId113">
         <w:r>
           <w:rPr>
             <w:rStyle w:val="Hipervnculo"/>
@@ -6773,8 +6787,8 @@
         </w:r>
       </w:hyperlink>
     </w:p>
-    <w:bookmarkEnd w:id="113"/>
-    <w:bookmarkStart w:id="115" w:name="ref-saravia2016Yield"/>
+    <w:bookmarkEnd w:id="114"/>
+    <w:bookmarkStart w:id="116" w:name="ref-saravia2016Yield"/>
     <w:p>
       <w:pPr>
         <w:pStyle w:val="Bibliografa"/>
@@ -6809,7 +6823,7 @@
       <w:r>
         <w:t xml:space="preserve"> </w:t>
       </w:r>
-      <w:hyperlink r:id="rId114">
+      <w:hyperlink r:id="rId115">
         <w:r>
           <w:rPr>
             <w:rStyle w:val="Hipervnculo"/>
@@ -6818,8 +6832,8 @@
         </w:r>
       </w:hyperlink>
     </w:p>
-    <w:bookmarkEnd w:id="115"/>
-    <w:bookmarkStart w:id="117" w:name="ref-schafleitner2007Field"/>
+    <w:bookmarkEnd w:id="116"/>
+    <w:bookmarkStart w:id="118" w:name="ref-schafleitner2007Field"/>
     <w:p>
       <w:pPr>
         <w:pStyle w:val="Bibliografa"/>
@@ -6854,7 +6868,7 @@
       <w:r>
         <w:t xml:space="preserve"> </w:t>
       </w:r>
-      <w:hyperlink r:id="rId116">
+      <w:hyperlink r:id="rId117">
         <w:r>
           <w:rPr>
             <w:rStyle w:val="Hipervnculo"/>
@@ -6863,8 +6877,8 @@
         </w:r>
       </w:hyperlink>
     </w:p>
-    <w:bookmarkEnd w:id="117"/>
-    <w:bookmarkStart w:id="119" w:name="ref-sinclair1986Influence"/>
+    <w:bookmarkEnd w:id="118"/>
+    <w:bookmarkStart w:id="120" w:name="ref-sinclair1986Influence"/>
     <w:p>
       <w:pPr>
         <w:pStyle w:val="Bibliografa"/>
@@ -6899,7 +6913,7 @@
       <w:r>
         <w:t xml:space="preserve"> </w:t>
       </w:r>
-      <w:hyperlink r:id="rId118">
+      <w:hyperlink r:id="rId119">
         <w:r>
           <w:rPr>
             <w:rStyle w:val="Hipervnculo"/>
@@ -6908,8 +6922,8 @@
         </w:r>
       </w:hyperlink>
     </w:p>
-    <w:bookmarkEnd w:id="119"/>
-    <w:bookmarkStart w:id="121" w:name="ref-sinclair1984WaterUse"/>
+    <w:bookmarkEnd w:id="120"/>
+    <w:bookmarkStart w:id="122" w:name="ref-sinclair1984WaterUse"/>
     <w:p>
       <w:pPr>
         <w:pStyle w:val="Bibliografa"/>
@@ -6944,7 +6958,7 @@
       <w:r>
         <w:t xml:space="preserve"> </w:t>
       </w:r>
-      <w:hyperlink r:id="rId120">
+      <w:hyperlink r:id="rId121">
         <w:r>
           <w:rPr>
             <w:rStyle w:val="Hipervnculo"/>
@@ -6953,8 +6967,8 @@
         </w:r>
       </w:hyperlink>
     </w:p>
-    <w:bookmarkEnd w:id="121"/>
-    <w:bookmarkStart w:id="123" w:name="ref-soltys-kalina2016effect"/>
+    <w:bookmarkEnd w:id="122"/>
+    <w:bookmarkStart w:id="124" w:name="ref-soltys-kalina2016effect"/>
     <w:p>
       <w:pPr>
         <w:pStyle w:val="Bibliografa"/>
@@ -6989,7 +7003,7 @@
       <w:r>
         <w:t xml:space="preserve"> </w:t>
       </w:r>
-      <w:hyperlink r:id="rId122">
+      <w:hyperlink r:id="rId123">
         <w:r>
           <w:rPr>
             <w:rStyle w:val="Hipervnculo"/>
@@ -6998,8 +7012,8 @@
         </w:r>
       </w:hyperlink>
     </w:p>
-    <w:bookmarkEnd w:id="123"/>
-    <w:bookmarkStart w:id="125" w:name="ref-sprenger2016drought"/>
+    <w:bookmarkEnd w:id="124"/>
+    <w:bookmarkStart w:id="126" w:name="ref-sprenger2016drought"/>
     <w:p>
       <w:pPr>
         <w:pStyle w:val="Bibliografa"/>
@@ -7034,7 +7048,7 @@
       <w:r>
         <w:t xml:space="preserve"> </w:t>
       </w:r>
-      <w:hyperlink r:id="rId124">
+      <w:hyperlink r:id="rId125">
         <w:r>
           <w:rPr>
             <w:rStyle w:val="Hipervnculo"/>
@@ -7043,8 +7057,8 @@
         </w:r>
       </w:hyperlink>
     </w:p>
-    <w:bookmarkEnd w:id="125"/>
-    <w:bookmarkStart w:id="127" w:name="ref-stark2013Potato"/>
+    <w:bookmarkEnd w:id="126"/>
+    <w:bookmarkStart w:id="128" w:name="ref-stark2013Potato"/>
     <w:p>
       <w:pPr>
         <w:pStyle w:val="Bibliografa"/>
@@ -7079,7 +7093,7 @@
       <w:r>
         <w:t xml:space="preserve"> </w:t>
       </w:r>
-      <w:hyperlink r:id="rId126">
+      <w:hyperlink r:id="rId127">
         <w:r>
           <w:rPr>
             <w:rStyle w:val="Hipervnculo"/>
@@ -7088,8 +7102,8 @@
         </w:r>
       </w:hyperlink>
     </w:p>
-    <w:bookmarkEnd w:id="127"/>
-    <w:bookmarkStart w:id="129" w:name="ref-trebejo1990Effect"/>
+    <w:bookmarkEnd w:id="128"/>
+    <w:bookmarkStart w:id="130" w:name="ref-trebejo1990Effect"/>
     <w:p>
       <w:pPr>
         <w:pStyle w:val="Bibliografa"/>
@@ -7124,7 +7138,7 @@
       <w:r>
         <w:t xml:space="preserve"> </w:t>
       </w:r>
-      <w:hyperlink r:id="rId128">
+      <w:hyperlink r:id="rId129">
         <w:r>
           <w:rPr>
             <w:rStyle w:val="Hipervnculo"/>
@@ -7133,8 +7147,8 @@
         </w:r>
       </w:hyperlink>
     </w:p>
-    <w:bookmarkEnd w:id="129"/>
-    <w:bookmarkStart w:id="131" w:name="ref-tuberosa2012Phenotyping"/>
+    <w:bookmarkEnd w:id="130"/>
+    <w:bookmarkStart w:id="132" w:name="ref-tuberosa2012Phenotyping"/>
     <w:p>
       <w:pPr>
         <w:pStyle w:val="Bibliografa"/>
@@ -7169,7 +7183,7 @@
       <w:r>
         <w:t xml:space="preserve"> </w:t>
       </w:r>
-      <w:hyperlink r:id="rId130">
+      <w:hyperlink r:id="rId131">
         <w:r>
           <w:rPr>
             <w:rStyle w:val="Hipervnculo"/>
@@ -7178,8 +7192,8 @@
         </w:r>
       </w:hyperlink>
     </w:p>
-    <w:bookmarkEnd w:id="131"/>
-    <w:bookmarkStart w:id="133" w:name="ref-vasquez-robinet2008Physiological"/>
+    <w:bookmarkEnd w:id="132"/>
+    <w:bookmarkStart w:id="134" w:name="ref-vasquez-robinet2008Physiological"/>
     <w:p>
       <w:pPr>
         <w:pStyle w:val="Bibliografa"/>
@@ -7214,7 +7228,7 @@
       <w:r>
         <w:t xml:space="preserve"> </w:t>
       </w:r>
-      <w:hyperlink r:id="rId132">
+      <w:hyperlink r:id="rId133">
         <w:r>
           <w:rPr>
             <w:rStyle w:val="Hipervnculo"/>
@@ -7223,8 +7237,8 @@
         </w:r>
       </w:hyperlink>
     </w:p>
-    <w:bookmarkEnd w:id="133"/>
-    <w:bookmarkStart w:id="135" w:name="ref-watkinson2006Accessions"/>
+    <w:bookmarkEnd w:id="134"/>
+    <w:bookmarkStart w:id="136" w:name="ref-watkinson2006Accessions"/>
     <w:p>
       <w:pPr>
         <w:pStyle w:val="Bibliografa"/>
@@ -7259,7 +7273,7 @@
       <w:r>
         <w:t xml:space="preserve"> </w:t>
       </w:r>
-      <w:hyperlink r:id="rId134">
+      <w:hyperlink r:id="rId135">
         <w:r>
           <w:rPr>
             <w:rStyle w:val="Hipervnculo"/>
@@ -7268,8 +7282,8 @@
         </w:r>
       </w:hyperlink>
     </w:p>
-    <w:bookmarkEnd w:id="135"/>
-    <w:bookmarkStart w:id="137" w:name="ref-yang2016Identification"/>
+    <w:bookmarkEnd w:id="136"/>
+    <w:bookmarkStart w:id="138" w:name="ref-yang2016Identification"/>
     <w:p>
       <w:pPr>
         <w:pStyle w:val="Bibliografa"/>
@@ -7304,7 +7318,7 @@
       <w:r>
         <w:t xml:space="preserve"> </w:t>
       </w:r>
-      <w:hyperlink r:id="rId136">
+      <w:hyperlink r:id="rId137">
         <w:r>
           <w:rPr>
             <w:rStyle w:val="Hipervnculo"/>
@@ -7313,8 +7327,8 @@
         </w:r>
       </w:hyperlink>
     </w:p>
-    <w:bookmarkEnd w:id="137"/>
-    <w:bookmarkStart w:id="139" w:name="ref-yang2019Transcriptome"/>
+    <w:bookmarkEnd w:id="138"/>
+    <w:bookmarkStart w:id="140" w:name="ref-yang2019Transcriptome"/>
     <w:p>
       <w:pPr>
         <w:pStyle w:val="Bibliografa"/>
@@ -7349,7 +7363,7 @@
       <w:r>
         <w:t xml:space="preserve"> </w:t>
       </w:r>
-      <w:hyperlink r:id="rId138">
+      <w:hyperlink r:id="rId139">
         <w:r>
           <w:rPr>
             <w:rStyle w:val="Hipervnculo"/>
@@ -7358,8 +7372,8 @@
         </w:r>
       </w:hyperlink>
     </w:p>
-    <w:bookmarkEnd w:id="139"/>
-    <w:bookmarkStart w:id="141" w:name="ref-zarzynska2017Differences"/>
+    <w:bookmarkEnd w:id="140"/>
+    <w:bookmarkStart w:id="142" w:name="ref-zarzynska2017Differences"/>
     <w:p>
       <w:pPr>
         <w:pStyle w:val="Bibliografa"/>
@@ -7394,7 +7408,7 @@
       <w:r>
         <w:t xml:space="preserve"> </w:t>
       </w:r>
-      <w:hyperlink r:id="rId140">
+      <w:hyperlink r:id="rId141">
         <w:r>
           <w:rPr>
             <w:rStyle w:val="Hipervnculo"/>
@@ -7403,8 +7417,8 @@
         </w:r>
       </w:hyperlink>
     </w:p>
-    <w:bookmarkEnd w:id="141"/>
-    <w:bookmarkStart w:id="142" w:name="ref-zarate-salazar2018Comparacao"/>
+    <w:bookmarkEnd w:id="142"/>
+    <w:bookmarkStart w:id="143" w:name="ref-zarate-salazar2018Comparacao"/>
     <w:p>
       <w:pPr>
         <w:pStyle w:val="Bibliografa"/>
@@ -7437,8 +7451,8 @@
         <w:t xml:space="preserve">(1).</w:t>
       </w:r>
     </w:p>
-    <w:bookmarkEnd w:id="142"/>
     <w:bookmarkEnd w:id="143"/>
+    <w:bookmarkEnd w:id="144"/>
     <w:p>
       <w:r>
         <w:br w:type="page"/>
@@ -9734,7 +9748,7 @@
                     </pic:cNvPicPr>
                   </pic:nvPicPr>
                   <pic:blipFill>
-                    <a:blip r:embed="rId144"/>
+                    <a:blip r:embed="rId145"/>
                     <a:stretch>
                       <a:fillRect/>
                     </a:stretch>
@@ -9794,7 +9808,7 @@
                     </pic:cNvPicPr>
                   </pic:nvPicPr>
                   <pic:blipFill>
-                    <a:blip r:embed="rId145"/>
+                    <a:blip r:embed="rId146"/>
                     <a:stretch>
                       <a:fillRect/>
                     </a:stretch>
@@ -9881,7 +9895,7 @@
                     </pic:cNvPicPr>
                   </pic:nvPicPr>
                   <pic:blipFill>
-                    <a:blip r:embed="rId146"/>
+                    <a:blip r:embed="rId147"/>
                     <a:stretch>
                       <a:fillRect/>
                     </a:stretch>
@@ -10004,7 +10018,7 @@
                     </pic:cNvPicPr>
                   </pic:nvPicPr>
                   <pic:blipFill>
-                    <a:blip r:embed="rId147"/>
+                    <a:blip r:embed="rId148"/>
                     <a:stretch>
                       <a:fillRect/>
                     </a:stretch>

</xml_diff>